<commit_message>
Add a more complex testcase.
</commit_message>
<xml_diff>
--- a/tests/test1/saved/test1.docx
+++ b/tests/test1/saved/test1.docx
@@ -52,12 +52,11 @@
         <w:t xml:space="preserve">This is some text before a section. It shouldn’t be indented.</w:t>
       </w:r>
     </w:p>
+    <w:bookmarkStart w:id="23" w:name="this-is-a-section"/>
     <w:p>
       <w:pPr>
         <w:pStyle w:val="Heading1"/>
       </w:pPr>
-      <w:bookmarkStart w:id="21" w:name="this-is-a-section"/>
-      <w:bookmarkEnd w:id="21"/>
       <w:r>
         <w:t xml:space="preserve">This is a section</w:t>
       </w:r>
@@ -74,6 +73,7 @@
       </w:r>
       <w:r>
         <w:rPr>
+          <w:iCs/>
           <w:i/>
         </w:rPr>
         <w:t xml:space="preserve">italics</w:t>
@@ -89,6 +89,7 @@
       </w:r>
       <w:r>
         <w:rPr>
+          <w:bCs/>
           <w:b/>
         </w:rPr>
         <w:t xml:space="preserve">bold</w:t>
@@ -199,7 +200,7 @@
         <w:rPr>
           <w:rStyle w:val="FootnoteReference"/>
         </w:rPr>
-        <w:footnoteReference w:id="22"/>
+        <w:footnoteReference w:id="20"/>
       </w:r>
       <w:r>
         <w:t xml:space="preserve"> </w:t>
@@ -211,7 +212,7 @@
         <w:rPr>
           <w:rStyle w:val="FootnoteReference"/>
         </w:rPr>
-        <w:footnoteReference w:id="23"/>
+        <w:footnoteReference w:id="21"/>
       </w:r>
       <w:r>
         <w:t xml:space="preserve"> </w:t>
@@ -238,12 +239,11 @@
         <w:t xml:space="preserve">.</w:t>
       </w:r>
     </w:p>
+    <w:bookmarkStart w:id="22" w:name="subsection"/>
     <w:p>
       <w:pPr>
         <w:pStyle w:val="Heading2"/>
       </w:pPr>
-      <w:bookmarkStart w:id="24" w:name="subsection"/>
-      <w:bookmarkEnd w:id="24"/>
       <w:r>
         <w:t xml:space="preserve">Subsection</w:t>
       </w:r>
@@ -278,7 +278,7 @@
         <w:t xml:space="preserve">This is a quoted line block. It should be indented slightly</w:t>
       </w:r>
       <w:r>
-        <w:br w:type="textWrapping"/>
+        <w:br/>
       </w:r>
       <w:r>
         <w:t xml:space="preserve">and have a</w:t>
@@ -288,6 +288,7 @@
       </w:r>
       <w:r>
         <w:rPr>
+          <w:iCs/>
           <w:i/>
         </w:rPr>
         <w:t xml:space="preserve">line break</w:t>
@@ -318,6 +319,7 @@
       </w:r>
       <w:r>
         <w:rPr>
+          <w:bCs/>
           <w:b/>
         </w:rPr>
         <w:t xml:space="preserve">formatting</w:t>
@@ -355,17 +357,41 @@
         <w:rPr>
           <w:smallCaps/>
         </w:rPr>
-        <w:t xml:space="preserve">Small Caps</w:t>
-      </w:r>
-      <w:r>
-        <w:t xml:space="preserve">.</w:t>
-      </w:r>
-    </w:p>
+        <w:t xml:space="preserve">Small</w:t>
+      </w:r>
+      <w:r>
+        <w:rPr>
+          <w:smallCaps/>
+        </w:rPr>
+        <w:t xml:space="preserve"> </w:t>
+      </w:r>
+      <w:r>
+        <w:rPr>
+          <w:smallCaps/>
+        </w:rPr>
+        <w:t xml:space="preserve">Caps</w:t>
+      </w:r>
+      <w:r>
+        <w:t xml:space="preserve">. Here is a pound sign (£), a euro sign (€), and three</w:t>
+      </w:r>
+      <w:r>
+        <w:t xml:space="preserve"> </w:t>
+      </w:r>
+      <w:r>
+        <w:t xml:space="preserve">letters with accents: ëóû.</w:t>
+      </w:r>
+    </w:p>
+    <w:bookmarkEnd w:id="22"/>
+    <w:bookmarkEnd w:id="23"/>
     <w:sectPr/>
   </w:body>
 </w:document>
 </file>
 
+<file path=word/comments.xml><?xml version="1.0" encoding="utf-8"?>
+<w:comments xmlns:w="http://schemas.openxmlformats.org/wordprocessingml/2006/main" xmlns:m="http://schemas.openxmlformats.org/officeDocument/2006/math" xmlns:r="http://schemas.openxmlformats.org/officeDocument/2006/relationships" xmlns:o="urn:schemas-microsoft-com:office:office" xmlns:v="urn:schemas-microsoft-com:vml" xmlns:w10="urn:schemas-microsoft-com:office:word" xmlns:a="http://schemas.openxmlformats.org/drawingml/2006/main" xmlns:pic="http://schemas.openxmlformats.org/drawingml/2006/picture" xmlns:wp="http://schemas.openxmlformats.org/drawingml/2006/wordprocessingDrawing"/>
+</file>
+
 <file path=word/footnotes.xml><?xml version="1.0" encoding="utf-8"?>
 <w:footnotes xmlns:w="http://schemas.openxmlformats.org/wordprocessingml/2006/main" xmlns:m="http://schemas.openxmlformats.org/officeDocument/2006/math" xmlns:r="http://schemas.openxmlformats.org/officeDocument/2006/relationships" xmlns:o="urn:schemas-microsoft-com:office:office" xmlns:v="urn:schemas-microsoft-com:vml" xmlns:w10="urn:schemas-microsoft-com:office:word" xmlns:a="http://schemas.openxmlformats.org/drawingml/2006/main" xmlns:pic="http://schemas.openxmlformats.org/drawingml/2006/picture" xmlns:wp="http://schemas.openxmlformats.org/drawingml/2006/wordprocessingDrawing">
   <w:footnote w:type="continuationSeparator" w:id="0">
@@ -382,7 +408,7 @@
       </w:r>
     </w:p>
   </w:footnote>
-  <w:footnote w:id="22">
+  <w:footnote w:id="20">
     <w:p>
       <w:pPr>
         <w:pStyle w:val="FootnoteText"/>
@@ -401,7 +427,7 @@
       </w:r>
     </w:p>
   </w:footnote>
-  <w:footnote w:id="23">
+  <w:footnote w:id="21">
     <w:p>
       <w:pPr>
         <w:pStyle w:val="FootnoteText"/>
@@ -425,18 +451,15 @@
 
 <file path=word/numbering.xml><?xml version="1.0" encoding="utf-8"?>
 <w:numbering xmlns:w="http://schemas.openxmlformats.org/wordprocessingml/2006/main">
-  <w:abstractNum w:abstractNumId="0">
-    <w:nsid w:val="e17f69ba"/>
+  <w:abstractNum w:abstractNumId="990">
+    <w:nsid w:val="2c1ae401"/>
     <w:multiLevelType w:val="multilevel"/>
     <w:lvl w:ilvl="0">
       <w:numFmt w:val="bullet"/>
       <w:lvlText w:val=" "/>
       <w:lvlJc w:val="left"/>
       <w:pPr>
-        <w:tabs>
-          <w:tab w:val="num" w:pos="0"/>
-        </w:tabs>
-        <w:ind w:left="480" w:hanging="480"/>
+        <w:ind w:left="720" w:hanging="480"/>
       </w:pPr>
     </w:lvl>
     <w:lvl w:ilvl="1">
@@ -444,10 +467,7 @@
       <w:lvlText w:val=" "/>
       <w:lvlJc w:val="left"/>
       <w:pPr>
-        <w:tabs>
-          <w:tab w:val="num" w:pos="720"/>
-        </w:tabs>
-        <w:ind w:left="1200" w:hanging="480"/>
+        <w:ind w:left="1440" w:hanging="480"/>
       </w:pPr>
     </w:lvl>
     <w:lvl w:ilvl="2">
@@ -455,10 +475,7 @@
       <w:lvlText w:val=" "/>
       <w:lvlJc w:val="left"/>
       <w:pPr>
-        <w:tabs>
-          <w:tab w:val="num" w:pos="1440"/>
-        </w:tabs>
-        <w:ind w:left="1920" w:hanging="480"/>
+        <w:ind w:left="2160" w:hanging="480"/>
       </w:pPr>
     </w:lvl>
     <w:lvl w:ilvl="3">
@@ -466,10 +483,7 @@
       <w:lvlText w:val=" "/>
       <w:lvlJc w:val="left"/>
       <w:pPr>
-        <w:tabs>
-          <w:tab w:val="num" w:pos="2160"/>
-        </w:tabs>
-        <w:ind w:left="2640" w:hanging="480"/>
+        <w:ind w:left="2880" w:hanging="480"/>
       </w:pPr>
     </w:lvl>
     <w:lvl w:ilvl="4">
@@ -477,10 +491,7 @@
       <w:lvlText w:val=" "/>
       <w:lvlJc w:val="left"/>
       <w:pPr>
-        <w:tabs>
-          <w:tab w:val="num" w:pos="2880"/>
-        </w:tabs>
-        <w:ind w:left="3360" w:hanging="480"/>
+        <w:ind w:left="3600" w:hanging="480"/>
       </w:pPr>
     </w:lvl>
     <w:lvl w:ilvl="5">
@@ -488,10 +499,7 @@
       <w:lvlText w:val=" "/>
       <w:lvlJc w:val="left"/>
       <w:pPr>
-        <w:tabs>
-          <w:tab w:val="num" w:pos="3600"/>
-        </w:tabs>
-        <w:ind w:left="4080" w:hanging="480"/>
+        <w:ind w:left="4320" w:hanging="480"/>
       </w:pPr>
     </w:lvl>
     <w:lvl w:ilvl="6">
@@ -499,97 +507,26 @@
       <w:lvlText w:val=" "/>
       <w:lvlJc w:val="left"/>
       <w:pPr>
-        <w:tabs>
-          <w:tab w:val="num" w:pos="4320"/>
-        </w:tabs>
-        <w:ind w:left="4800" w:hanging="480"/>
+        <w:ind w:left="5040" w:hanging="480"/>
       </w:pPr>
     </w:lvl>
-  </w:abstractNum>
-  <w:abstractNum w:abstractNumId="990">
-    <w:nsid w:val="593850bb"/>
-    <w:multiLevelType w:val="multilevel"/>
-    <w:lvl w:ilvl="0">
+    <w:lvl w:ilvl="7">
       <w:numFmt w:val="bullet"/>
       <w:lvlText w:val=" "/>
       <w:lvlJc w:val="left"/>
       <w:pPr>
-        <w:tabs>
-          <w:tab w:val="num" w:pos="0"/>
-        </w:tabs>
-        <w:ind w:left="480" w:hanging="480"/>
+        <w:ind w:left="5760" w:hanging="480"/>
       </w:pPr>
     </w:lvl>
-    <w:lvl w:ilvl="1">
+    <w:lvl w:ilvl="8">
       <w:numFmt w:val="bullet"/>
       <w:lvlText w:val=" "/>
       <w:lvlJc w:val="left"/>
       <w:pPr>
-        <w:tabs>
-          <w:tab w:val="num" w:pos="720"/>
-        </w:tabs>
-        <w:ind w:left="1200" w:hanging="480"/>
-      </w:pPr>
-    </w:lvl>
-    <w:lvl w:ilvl="2">
-      <w:numFmt w:val="bullet"/>
-      <w:lvlText w:val=" "/>
-      <w:lvlJc w:val="left"/>
-      <w:pPr>
-        <w:tabs>
-          <w:tab w:val="num" w:pos="1440"/>
-        </w:tabs>
-        <w:ind w:left="1920" w:hanging="480"/>
-      </w:pPr>
-    </w:lvl>
-    <w:lvl w:ilvl="3">
-      <w:numFmt w:val="bullet"/>
-      <w:lvlText w:val=" "/>
-      <w:lvlJc w:val="left"/>
-      <w:pPr>
-        <w:tabs>
-          <w:tab w:val="num" w:pos="2160"/>
-        </w:tabs>
-        <w:ind w:left="2640" w:hanging="480"/>
-      </w:pPr>
-    </w:lvl>
-    <w:lvl w:ilvl="4">
-      <w:numFmt w:val="bullet"/>
-      <w:lvlText w:val=" "/>
-      <w:lvlJc w:val="left"/>
-      <w:pPr>
-        <w:tabs>
-          <w:tab w:val="num" w:pos="2880"/>
-        </w:tabs>
-        <w:ind w:left="3360" w:hanging="480"/>
-      </w:pPr>
-    </w:lvl>
-    <w:lvl w:ilvl="5">
-      <w:numFmt w:val="bullet"/>
-      <w:lvlText w:val=" "/>
-      <w:lvlJc w:val="left"/>
-      <w:pPr>
-        <w:tabs>
-          <w:tab w:val="num" w:pos="3600"/>
-        </w:tabs>
-        <w:ind w:left="4080" w:hanging="480"/>
-      </w:pPr>
-    </w:lvl>
-    <w:lvl w:ilvl="6">
-      <w:numFmt w:val="bullet"/>
-      <w:lvlText w:val=" "/>
-      <w:lvlJc w:val="left"/>
-      <w:pPr>
-        <w:tabs>
-          <w:tab w:val="num" w:pos="4320"/>
-        </w:tabs>
-        <w:ind w:left="4800" w:hanging="480"/>
+        <w:ind w:left="6480" w:hanging="480"/>
       </w:pPr>
     </w:lvl>
   </w:abstractNum>
-  <w:num w:numId="1">
-    <w:abstractNumId w:val="0"/>
-  </w:num>
   <w:num w:numId="1000">
     <w:abstractNumId w:val="990"/>
   </w:num>
@@ -604,7 +541,7 @@
         <w:rFonts w:asciiTheme="minorHAnsi" w:eastAsiaTheme="minorHAnsi" w:hAnsiTheme="minorHAnsi" w:cstheme="minorBidi"/>
         <w:sz w:val="24"/>
         <w:szCs w:val="24"/>
-        <w:lang w:val="en-US" w:eastAsia="en-US" w:bidi="ar-SA"/>
+        <w:lang w:val="en-GB" w:eastAsia="en-US" w:bidi="ar-SA"/>
       </w:rPr>
     </w:rPrDefault>
     <w:pPrDefault>
@@ -736,7 +673,7 @@
       <w:rFonts w:asciiTheme="majorHAnsi" w:eastAsiaTheme="majorEastAsia" w:hAnsiTheme="majorHAnsi" w:cstheme="majorBidi"/>
       <w:b/>
       <w:bCs/>
-      <w:color w:val="345A8A" w:themeColor="accent1" w:themeShade="B5"/>
+      <w:color w:val="4F81BD" w:themeColor="accent1"/>
       <w:sz w:val="32"/>
       <w:szCs w:val="32"/>
     </w:rPr>
@@ -753,28 +690,6 @@
       <w:keepLines/>
       <w:spacing w:before="200" w:after="0"/>
       <w:outlineLvl w:val="1"/>
-    </w:pPr>
-    <w:rPr>
-      <w:rFonts w:asciiTheme="majorHAnsi" w:eastAsiaTheme="majorEastAsia" w:hAnsiTheme="majorHAnsi" w:cstheme="majorBidi"/>
-      <w:b/>
-      <w:bCs/>
-      <w:color w:val="4F81BD" w:themeColor="accent1"/>
-      <w:sz w:val="32"/>
-      <w:szCs w:val="32"/>
-    </w:rPr>
-  </w:style>
-  <w:style w:type="paragraph" w:styleId="Heading3">
-    <w:name w:val="Heading 3"/>
-    <w:basedOn w:val="Normal"/>
-    <w:next w:val="BodyText"/>
-    <w:uiPriority w:val="9"/>
-    <w:unhideWhenUsed/>
-    <w:qFormat/>
-    <w:pPr>
-      <w:keepNext/>
-      <w:keepLines/>
-      <w:spacing w:before="200" w:after="0"/>
-      <w:outlineLvl w:val="2"/>
     </w:pPr>
     <w:rPr>
       <w:rFonts w:asciiTheme="majorHAnsi" w:eastAsiaTheme="majorEastAsia" w:hAnsiTheme="majorHAnsi" w:cstheme="majorBidi"/>
@@ -785,8 +700,8 @@
       <w:szCs w:val="28"/>
     </w:rPr>
   </w:style>
-  <w:style w:type="paragraph" w:styleId="Heading4">
-    <w:name w:val="Heading 4"/>
+  <w:style w:type="paragraph" w:styleId="Heading3">
+    <w:name w:val="Heading 3"/>
     <w:basedOn w:val="Normal"/>
     <w:next w:val="BodyText"/>
     <w:uiPriority w:val="9"/>
@@ -796,7 +711,7 @@
       <w:keepNext/>
       <w:keepLines/>
       <w:spacing w:before="200" w:after="0"/>
-      <w:outlineLvl w:val="3"/>
+      <w:outlineLvl w:val="2"/>
     </w:pPr>
     <w:rPr>
       <w:rFonts w:asciiTheme="majorHAnsi" w:eastAsiaTheme="majorEastAsia" w:hAnsiTheme="majorHAnsi" w:cstheme="majorBidi"/>
@@ -807,6 +722,28 @@
       <w:szCs w:val="24"/>
     </w:rPr>
   </w:style>
+  <w:style w:type="paragraph" w:styleId="Heading4">
+    <w:name w:val="Heading 4"/>
+    <w:basedOn w:val="Normal"/>
+    <w:next w:val="BodyText"/>
+    <w:uiPriority w:val="9"/>
+    <w:unhideWhenUsed/>
+    <w:qFormat/>
+    <w:pPr>
+      <w:keepNext/>
+      <w:keepLines/>
+      <w:spacing w:before="200" w:after="0"/>
+      <w:outlineLvl w:val="3"/>
+    </w:pPr>
+    <w:rPr>
+      <w:rFonts w:asciiTheme="majorHAnsi" w:eastAsiaTheme="majorEastAsia" w:hAnsiTheme="majorHAnsi" w:cstheme="majorBidi"/>
+      <w:i/>
+      <w:bCs/>
+      <w:color w:val="4F81BD" w:themeColor="accent1"/>
+      <w:sz w:val="24"/>
+      <w:szCs w:val="24"/>
+    </w:rPr>
+  </w:style>
   <w:style w:type="paragraph" w:styleId="Heading5">
     <w:name w:val="Heading 5"/>
     <w:basedOn w:val="Normal"/>
@@ -822,7 +759,6 @@
     </w:pPr>
     <w:rPr>
       <w:rFonts w:asciiTheme="majorHAnsi" w:eastAsiaTheme="majorEastAsia" w:hAnsiTheme="majorHAnsi" w:cstheme="majorBidi"/>
-      <w:i/>
       <w:iCs/>
       <w:color w:val="4F81BD" w:themeColor="accent1"/>
       <w:sz w:val="24"/>
@@ -849,6 +785,66 @@
       <w:szCs w:val="24"/>
     </w:rPr>
   </w:style>
+  <w:style w:type="paragraph" w:styleId="Heading7">
+    <w:name w:val="Heading 7"/>
+    <w:basedOn w:val="Normal"/>
+    <w:next w:val="BodyText"/>
+    <w:uiPriority w:val="9"/>
+    <w:unhideWhenUsed/>
+    <w:qFormat/>
+    <w:pPr>
+      <w:keepNext/>
+      <w:keepLines/>
+      <w:spacing w:before="200" w:after="0"/>
+      <w:outlineLvl w:val="6"/>
+    </w:pPr>
+    <w:rPr>
+      <w:rFonts w:asciiTheme="majorHAnsi" w:eastAsiaTheme="majorEastAsia" w:hAnsiTheme="majorHAnsi" w:cstheme="majorBidi"/>
+      <w:color w:val="4F81BD" w:themeColor="accent1"/>
+      <w:sz w:val="24"/>
+      <w:szCs w:val="24"/>
+    </w:rPr>
+  </w:style>
+  <w:style w:type="paragraph" w:styleId="Heading8">
+    <w:name w:val="Heading 8"/>
+    <w:basedOn w:val="Normal"/>
+    <w:next w:val="BodyText"/>
+    <w:uiPriority w:val="9"/>
+    <w:unhideWhenUsed/>
+    <w:qFormat/>
+    <w:pPr>
+      <w:keepNext/>
+      <w:keepLines/>
+      <w:spacing w:before="200" w:after="0"/>
+      <w:outlineLvl w:val="7"/>
+    </w:pPr>
+    <w:rPr>
+      <w:rFonts w:asciiTheme="majorHAnsi" w:eastAsiaTheme="majorEastAsia" w:hAnsiTheme="majorHAnsi" w:cstheme="majorBidi"/>
+      <w:color w:val="4F81BD" w:themeColor="accent1"/>
+      <w:sz w:val="24"/>
+      <w:szCs w:val="24"/>
+    </w:rPr>
+  </w:style>
+  <w:style w:type="paragraph" w:styleId="Heading9">
+    <w:name w:val="Heading 9"/>
+    <w:basedOn w:val="Normal"/>
+    <w:next w:val="BodyText"/>
+    <w:uiPriority w:val="9"/>
+    <w:unhideWhenUsed/>
+    <w:qFormat/>
+    <w:pPr>
+      <w:keepNext/>
+      <w:keepLines/>
+      <w:spacing w:before="200" w:after="0"/>
+      <w:outlineLvl w:val="8"/>
+    </w:pPr>
+    <w:rPr>
+      <w:rFonts w:asciiTheme="majorHAnsi" w:eastAsiaTheme="majorEastAsia" w:hAnsiTheme="majorHAnsi" w:cstheme="majorBidi"/>
+      <w:color w:val="4F81BD" w:themeColor="accent1"/>
+      <w:sz w:val="24"/>
+      <w:szCs w:val="24"/>
+    </w:rPr>
+  </w:style>
   <w:style w:type="paragraph" w:styleId="BlockText">
     <w:name w:val="Block Text"/>
     <w:basedOn w:val="BodyText"/>
@@ -858,14 +854,8 @@
     <w:qFormat/>
     <w:pPr>
       <w:spacing w:before="100" w:after="100"/>
-      <w:ind w:firstLine="0"/>
-    </w:pPr>
-    <w:rPr>
-      <w:rFonts w:asciiTheme="majorHAnsi" w:eastAsiaTheme="majorEastAsia" w:hAnsiTheme="majorHAnsi" w:cstheme="majorBidi"/>
-      <w:bCs/>
-      <w:sz w:val="20"/>
-      <w:szCs w:val="20"/>
-    </w:rPr>
+      <w:ind w:firstLine="0" w:left="480" w:right="480"/>
+    </w:pPr>
   </w:style>
   <w:style w:type="paragraph" w:styleId="FootnoteText">
     <w:name w:val="Footnote Text"/>
@@ -880,8 +870,9 @@
     <w:semiHidden/>
     <w:unhideWhenUsed/>
   </w:style>
-  <w:style w:type="table" w:default="1" w:styleId="TableNormal">
-    <w:name w:val="Normal Table"/>
+  <w:style w:type="table" w:default="1" w:styleId="Table">
+    <w:name w:val="Table"/>
+    <w:basedOn w:val="TableNormal"/>
     <w:semiHidden/>
     <w:unhideWhenUsed/>
     <w:qFormat/>
@@ -894,6 +885,21 @@
         <w:right w:w="108" w:type="dxa"/>
       </w:tblCellMar>
     </w:tblPr>
+    <w:tblStylePr w:type="firstRow">
+      <w:tblPr>
+        <w:jc w:val="left"/>
+        <w:tblInd w:w="0" w:type="dxa"/>
+      </w:tblPr>
+      <w:trPr>
+        <w:jc w:val="left"/>
+      </w:trPr>
+      <w:tcPr>
+        <w:vAlign w:val="bottom"/>
+        <w:tcBorders>
+          <w:bottom w:val="single"/>
+        </w:tcBorders>
+      </w:tcPr>
+    </w:tblStylePr>
   </w:style>
   <w:style w:type="paragraph" w:customStyle="1" w:styleId="DefinitionTerm">
     <w:name w:val="Definition Term"/>
@@ -938,8 +944,8 @@
     <w:name w:val="Figure"/>
     <w:basedOn w:val="Normal"/>
   </w:style>
-  <w:style w:type="paragraph" w:customStyle="1" w:styleId="FigureWithCaption">
-    <w:name w:val="Figure with Caption"/>
+  <w:style w:type="paragraph" w:customStyle="1" w:styleId="CaptionedFigure">
+    <w:name w:val="Captioned Figure"/>
     <w:basedOn w:val="Figure"/>
     <w:pPr>
       <w:keepNext/>
@@ -957,6 +963,10 @@
       <w:rFonts w:ascii="Consolas" w:hAnsi="Consolas"/>
       <w:sz w:val="22"/>
     </w:rPr>
+  </w:style>
+  <w:style w:type="character" w:customStyle="1" w:styleId="SectionNumber">
+    <w:name w:val="Section Number"/>
+    <w:basedOn w:val="BodyTextChar"/>
   </w:style>
   <w:style w:type="character" w:styleId="FootnoteReference">
     <w:name w:val="Footnote Reference"/>

</xml_diff>

<commit_message>
Fix passthrough of literal curly quotes, for use when smart quotes gets it wrong.
</commit_message>
<xml_diff>
--- a/tests/test1/saved/test1.docx
+++ b/tests/test1/saved/test1.docx
@@ -326,6 +326,46 @@
       </w:r>
       <w:r>
         <w:t xml:space="preserve">.</w:t>
+      </w:r>
+    </w:p>
+    <w:p>
+      <w:pPr>
+        <w:pStyle w:val="BlockText"/>
+      </w:pPr>
+      <w:r>
+        <w:t xml:space="preserve">“These literal double curly quotes, used where smart</w:t>
+      </w:r>
+      <w:r>
+        <w:br/>
+      </w:r>
+      <w:r>
+        <w:t xml:space="preserve">quotes gets it wrong, curl the right way even though</w:t>
+      </w:r>
+      <w:r>
+        <w:br/>
+      </w:r>
+      <w:r>
+        <w:t xml:space="preserve">they’re on different lines.”</w:t>
+      </w:r>
+    </w:p>
+    <w:p>
+      <w:pPr>
+        <w:pStyle w:val="BlockText"/>
+      </w:pPr>
+      <w:r>
+        <w:t xml:space="preserve">‘These literal single curly quotes, used where smart</w:t>
+      </w:r>
+      <w:r>
+        <w:br/>
+      </w:r>
+      <w:r>
+        <w:t xml:space="preserve">quotes gets it wrong, curl the right way even though</w:t>
+      </w:r>
+      <w:r>
+        <w:br/>
+      </w:r>
+      <w:r>
+        <w:t xml:space="preserve">they’re on different lines.’</w:t>
       </w:r>
     </w:p>
     <w:p>

</xml_diff>

<commit_message>
Add support for Shunn manuscript format.
</commit_message>
<xml_diff>
--- a/tests/test1/saved/test1.docx
+++ b/tests/test1/saved/test1.docx
@@ -20,6 +20,12 @@
       <w:pPr>
         <w:pStyle w:val="Author"/>
       </w:pPr>
+      <w:r>
+        <w:t xml:space="preserve">The</w:t>
+      </w:r>
+      <w:r>
+        <w:t xml:space="preserve"> </w:t>
+      </w:r>
       <w:r>
         <w:t xml:space="preserve">Author</w:t>
       </w:r>

</xml_diff>

<commit_message>
Upgrade to pandoc 2.13.
</commit_message>
<xml_diff>
--- a/tests/test1/saved/test1.docx
+++ b/tests/test1/saved/test1.docx
@@ -498,7 +498,7 @@
 <file path=word/numbering.xml><?xml version="1.0" encoding="utf-8"?>
 <w:numbering xmlns:w="http://schemas.openxmlformats.org/wordprocessingml/2006/main">
   <w:abstractNum w:abstractNumId="990">
-    <w:nsid w:val="2c1ae401"/>
+    <w:nsid w:val="A990"/>
     <w:multiLevelType w:val="multilevel"/>
     <w:lvl w:ilvl="0">
       <w:numFmt w:val="bullet"/>
@@ -584,10 +584,10 @@
   <w:docDefaults>
     <w:rPrDefault>
       <w:rPr>
-        <w:rFonts w:asciiTheme="minorHAnsi" w:eastAsiaTheme="minorHAnsi" w:hAnsiTheme="minorHAnsi" w:cstheme="minorBidi"/>
+        <w:rFonts w:asciiTheme="minorHAnsi" w:cstheme="minorBidi" w:eastAsiaTheme="minorHAnsi" w:hAnsiTheme="minorHAnsi"/>
         <w:sz w:val="24"/>
         <w:szCs w:val="24"/>
-        <w:lang w:val="en-GB" w:eastAsia="en-US" w:bidi="ar-SA"/>
+        <w:lang w:bidi="ar-SA" w:eastAsia="en-US" w:val="en-GB"/>
       </w:rPr>
     </w:rPrDefault>
     <w:pPrDefault>
@@ -596,35 +596,35 @@
       </w:pPr>
     </w:pPrDefault>
   </w:docDefaults>
-  <w:latentStyles w:defLockedState="0" w:defUIPriority="0" w:defSemiHidden="0" w:defUnhideWhenUsed="0" w:defQFormat="0" w:count="276"/>
-  <w:style w:type="paragraph" w:default="1" w:styleId="Normal">
+  <w:latentStyles w:count="276" w:defLockedState="0" w:defQFormat="0" w:defSemiHidden="0" w:defUIPriority="0" w:defUnhideWhenUsed="0"/>
+  <w:style w:default="1" w:styleId="Normal" w:type="paragraph">
     <w:name w:val="Normal"/>
     <w:qFormat/>
   </w:style>
-  <w:style w:type="paragraph" w:styleId="BodyText">
+  <w:style w:styleId="BodyText" w:type="paragraph">
     <w:name w:val="Body Text"/>
     <w:basedOn w:val="Normal"/>
     <w:link w:val="BodyTextChar"/>
     <w:pPr>
-      <w:spacing w:before="180" w:after="180"/>
-    </w:pPr>
-    <w:qFormat/>
-  </w:style>
-  <w:style w:type="paragraph" w:customStyle="1" w:styleId="FirstParagraph">
+      <w:spacing w:after="180" w:before="180"/>
+    </w:pPr>
+    <w:qFormat/>
+  </w:style>
+  <w:style w:customStyle="1" w:styleId="FirstParagraph" w:type="paragraph">
     <w:name w:val="First Paragraph"/>
     <w:basedOn w:val="BodyText"/>
     <w:next w:val="BodyText"/>
     <w:qFormat/>
   </w:style>
-  <w:style w:type="paragraph" w:customStyle="1" w:styleId="Compact">
+  <w:style w:customStyle="1" w:styleId="Compact" w:type="paragraph">
     <w:name w:val="Compact"/>
     <w:basedOn w:val="BodyText"/>
     <w:qFormat/>
     <w:pPr>
-      <w:spacing w:before="36" w:after="36"/>
-    </w:pPr>
-  </w:style>
-  <w:style w:type="paragraph" w:styleId="Title">
+      <w:spacing w:after="36" w:before="36"/>
+    </w:pPr>
+  </w:style>
+  <w:style w:styleId="Title" w:type="paragraph">
     <w:name w:val="Title"/>
     <w:basedOn w:val="Normal"/>
     <w:next w:val="BodyText"/>
@@ -632,19 +632,19 @@
     <w:pPr>
       <w:keepNext/>
       <w:keepLines/>
-      <w:spacing w:before="480" w:after="240"/>
+      <w:spacing w:after="240" w:before="480"/>
       <w:jc w:val="center"/>
     </w:pPr>
     <w:rPr>
-      <w:rFonts w:asciiTheme="majorHAnsi" w:eastAsiaTheme="majorEastAsia" w:hAnsiTheme="majorHAnsi" w:cstheme="majorBidi"/>
+      <w:rFonts w:asciiTheme="majorHAnsi" w:cstheme="majorBidi" w:eastAsiaTheme="majorEastAsia" w:hAnsiTheme="majorHAnsi"/>
       <w:b/>
       <w:bCs/>
-      <w:color w:val="345A8A" w:themeColor="accent1" w:themeShade="B5"/>
+      <w:color w:themeColor="accent1" w:themeShade="B5" w:val="345A8A"/>
       <w:sz w:val="36"/>
       <w:szCs w:val="36"/>
     </w:rPr>
   </w:style>
-  <w:style w:type="paragraph" w:styleId="Subtitle">
+  <w:style w:styleId="Subtitle" w:type="paragraph">
     <w:name w:val="Subtitle"/>
     <w:basedOn w:val="Title"/>
     <w:next w:val="BodyText"/>
@@ -652,7 +652,7 @@
     <w:pPr>
       <w:keepNext/>
       <w:keepLines/>
-      <w:spacing w:before="240" w:after="240"/>
+      <w:spacing w:after="240" w:before="240"/>
       <w:jc w:val="center"/>
     </w:pPr>
     <w:rPr>
@@ -660,7 +660,7 @@
       <w:szCs w:val="30"/>
     </w:rPr>
   </w:style>
-  <w:style w:type="paragraph" w:customStyle="1" w:styleId="Author">
+  <w:style w:customStyle="1" w:styleId="Author" w:type="paragraph">
     <w:name w:val="Author"/>
     <w:next w:val="BodyText"/>
     <w:qFormat/>
@@ -670,7 +670,7 @@
       <w:jc w:val="center"/>
     </w:pPr>
   </w:style>
-  <w:style w:type="paragraph" w:styleId="Date">
+  <w:style w:styleId="Date" w:type="paragraph">
     <w:name w:val="Date"/>
     <w:next w:val="BodyText"/>
     <w:qFormat/>
@@ -680,7 +680,7 @@
       <w:jc w:val="center"/>
     </w:pPr>
   </w:style>
-  <w:style w:type="paragraph" w:customStyle="1" w:styleId="Abstract">
+  <w:style w:customStyle="1" w:styleId="Abstract" w:type="paragraph">
     <w:name w:val="Abstract"/>
     <w:basedOn w:val="Normal"/>
     <w:next w:val="BodyText"/>
@@ -688,14 +688,14 @@
     <w:pPr>
       <w:keepNext/>
       <w:keepLines/>
-      <w:spacing w:before="300" w:after="300"/>
+      <w:spacing w:after="300" w:before="300"/>
     </w:pPr>
     <w:rPr>
       <w:sz w:val="20"/>
       <w:szCs w:val="20"/>
     </w:rPr>
   </w:style>
-  <w:style w:type="paragraph" w:styleId="Bibliography">
+  <w:style w:styleId="Bibliography" w:type="paragraph">
     <w:name w:val="Bibliography"/>
     <w:basedOn w:val="Normal"/>
     <w:next w:val="Bibliography"/>
@@ -703,7 +703,7 @@
     <w:pPr/>
     <w:rPr/>
   </w:style>
-  <w:style w:type="paragraph" w:styleId="Heading1">
+  <w:style w:styleId="Heading1" w:type="paragraph">
     <w:name w:val="Heading 1"/>
     <w:basedOn w:val="Normal"/>
     <w:next w:val="BodyText"/>
@@ -712,19 +712,19 @@
     <w:pPr>
       <w:keepNext/>
       <w:keepLines/>
-      <w:spacing w:before="480" w:after="0"/>
+      <w:spacing w:after="0" w:before="480"/>
       <w:outlineLvl w:val="0"/>
     </w:pPr>
     <w:rPr>
-      <w:rFonts w:asciiTheme="majorHAnsi" w:eastAsiaTheme="majorEastAsia" w:hAnsiTheme="majorHAnsi" w:cstheme="majorBidi"/>
+      <w:rFonts w:asciiTheme="majorHAnsi" w:cstheme="majorBidi" w:eastAsiaTheme="majorEastAsia" w:hAnsiTheme="majorHAnsi"/>
       <w:b/>
       <w:bCs/>
-      <w:color w:val="4F81BD" w:themeColor="accent1"/>
+      <w:color w:themeColor="accent1" w:val="4F81BD"/>
       <w:sz w:val="32"/>
       <w:szCs w:val="32"/>
     </w:rPr>
   </w:style>
-  <w:style w:type="paragraph" w:styleId="Heading2">
+  <w:style w:styleId="Heading2" w:type="paragraph">
     <w:name w:val="Heading 2"/>
     <w:basedOn w:val="Normal"/>
     <w:next w:val="BodyText"/>
@@ -734,19 +734,19 @@
     <w:pPr>
       <w:keepNext/>
       <w:keepLines/>
-      <w:spacing w:before="200" w:after="0"/>
+      <w:spacing w:after="0" w:before="200"/>
       <w:outlineLvl w:val="1"/>
     </w:pPr>
     <w:rPr>
-      <w:rFonts w:asciiTheme="majorHAnsi" w:eastAsiaTheme="majorEastAsia" w:hAnsiTheme="majorHAnsi" w:cstheme="majorBidi"/>
+      <w:rFonts w:asciiTheme="majorHAnsi" w:cstheme="majorBidi" w:eastAsiaTheme="majorEastAsia" w:hAnsiTheme="majorHAnsi"/>
       <w:b/>
       <w:bCs/>
-      <w:color w:val="4F81BD" w:themeColor="accent1"/>
+      <w:color w:themeColor="accent1" w:val="4F81BD"/>
       <w:sz w:val="28"/>
       <w:szCs w:val="28"/>
     </w:rPr>
   </w:style>
-  <w:style w:type="paragraph" w:styleId="Heading3">
+  <w:style w:styleId="Heading3" w:type="paragraph">
     <w:name w:val="Heading 3"/>
     <w:basedOn w:val="Normal"/>
     <w:next w:val="BodyText"/>
@@ -756,19 +756,19 @@
     <w:pPr>
       <w:keepNext/>
       <w:keepLines/>
-      <w:spacing w:before="200" w:after="0"/>
+      <w:spacing w:after="0" w:before="200"/>
       <w:outlineLvl w:val="2"/>
     </w:pPr>
     <w:rPr>
-      <w:rFonts w:asciiTheme="majorHAnsi" w:eastAsiaTheme="majorEastAsia" w:hAnsiTheme="majorHAnsi" w:cstheme="majorBidi"/>
+      <w:rFonts w:asciiTheme="majorHAnsi" w:cstheme="majorBidi" w:eastAsiaTheme="majorEastAsia" w:hAnsiTheme="majorHAnsi"/>
       <w:b/>
       <w:bCs/>
-      <w:color w:val="4F81BD" w:themeColor="accent1"/>
+      <w:color w:themeColor="accent1" w:val="4F81BD"/>
       <w:sz w:val="24"/>
       <w:szCs w:val="24"/>
     </w:rPr>
   </w:style>
-  <w:style w:type="paragraph" w:styleId="Heading4">
+  <w:style w:styleId="Heading4" w:type="paragraph">
     <w:name w:val="Heading 4"/>
     <w:basedOn w:val="Normal"/>
     <w:next w:val="BodyText"/>
@@ -778,19 +778,19 @@
     <w:pPr>
       <w:keepNext/>
       <w:keepLines/>
-      <w:spacing w:before="200" w:after="0"/>
+      <w:spacing w:after="0" w:before="200"/>
       <w:outlineLvl w:val="3"/>
     </w:pPr>
     <w:rPr>
-      <w:rFonts w:asciiTheme="majorHAnsi" w:eastAsiaTheme="majorEastAsia" w:hAnsiTheme="majorHAnsi" w:cstheme="majorBidi"/>
+      <w:rFonts w:asciiTheme="majorHAnsi" w:cstheme="majorBidi" w:eastAsiaTheme="majorEastAsia" w:hAnsiTheme="majorHAnsi"/>
       <w:i/>
       <w:bCs/>
-      <w:color w:val="4F81BD" w:themeColor="accent1"/>
+      <w:color w:themeColor="accent1" w:val="4F81BD"/>
       <w:sz w:val="24"/>
       <w:szCs w:val="24"/>
     </w:rPr>
   </w:style>
-  <w:style w:type="paragraph" w:styleId="Heading5">
+  <w:style w:styleId="Heading5" w:type="paragraph">
     <w:name w:val="Heading 5"/>
     <w:basedOn w:val="Normal"/>
     <w:next w:val="BodyText"/>
@@ -800,18 +800,18 @@
     <w:pPr>
       <w:keepNext/>
       <w:keepLines/>
-      <w:spacing w:before="200" w:after="0"/>
+      <w:spacing w:after="0" w:before="200"/>
       <w:outlineLvl w:val="4"/>
     </w:pPr>
     <w:rPr>
-      <w:rFonts w:asciiTheme="majorHAnsi" w:eastAsiaTheme="majorEastAsia" w:hAnsiTheme="majorHAnsi" w:cstheme="majorBidi"/>
+      <w:rFonts w:asciiTheme="majorHAnsi" w:cstheme="majorBidi" w:eastAsiaTheme="majorEastAsia" w:hAnsiTheme="majorHAnsi"/>
       <w:iCs/>
-      <w:color w:val="4F81BD" w:themeColor="accent1"/>
+      <w:color w:themeColor="accent1" w:val="4F81BD"/>
       <w:sz w:val="24"/>
       <w:szCs w:val="24"/>
     </w:rPr>
   </w:style>
-  <w:style w:type="paragraph" w:styleId="Heading6">
+  <w:style w:styleId="Heading6" w:type="paragraph">
     <w:name w:val="Heading 6"/>
     <w:basedOn w:val="Normal"/>
     <w:next w:val="BodyText"/>
@@ -821,17 +821,17 @@
     <w:pPr>
       <w:keepNext/>
       <w:keepLines/>
-      <w:spacing w:before="200" w:after="0"/>
+      <w:spacing w:after="0" w:before="200"/>
       <w:outlineLvl w:val="5"/>
     </w:pPr>
     <w:rPr>
-      <w:rFonts w:asciiTheme="majorHAnsi" w:eastAsiaTheme="majorEastAsia" w:hAnsiTheme="majorHAnsi" w:cstheme="majorBidi"/>
-      <w:color w:val="4F81BD" w:themeColor="accent1"/>
+      <w:rFonts w:asciiTheme="majorHAnsi" w:cstheme="majorBidi" w:eastAsiaTheme="majorEastAsia" w:hAnsiTheme="majorHAnsi"/>
+      <w:color w:themeColor="accent1" w:val="4F81BD"/>
       <w:sz w:val="24"/>
       <w:szCs w:val="24"/>
     </w:rPr>
   </w:style>
-  <w:style w:type="paragraph" w:styleId="Heading7">
+  <w:style w:styleId="Heading7" w:type="paragraph">
     <w:name w:val="Heading 7"/>
     <w:basedOn w:val="Normal"/>
     <w:next w:val="BodyText"/>
@@ -841,17 +841,17 @@
     <w:pPr>
       <w:keepNext/>
       <w:keepLines/>
-      <w:spacing w:before="200" w:after="0"/>
+      <w:spacing w:after="0" w:before="200"/>
       <w:outlineLvl w:val="6"/>
     </w:pPr>
     <w:rPr>
-      <w:rFonts w:asciiTheme="majorHAnsi" w:eastAsiaTheme="majorEastAsia" w:hAnsiTheme="majorHAnsi" w:cstheme="majorBidi"/>
-      <w:color w:val="4F81BD" w:themeColor="accent1"/>
+      <w:rFonts w:asciiTheme="majorHAnsi" w:cstheme="majorBidi" w:eastAsiaTheme="majorEastAsia" w:hAnsiTheme="majorHAnsi"/>
+      <w:color w:themeColor="accent1" w:val="4F81BD"/>
       <w:sz w:val="24"/>
       <w:szCs w:val="24"/>
     </w:rPr>
   </w:style>
-  <w:style w:type="paragraph" w:styleId="Heading8">
+  <w:style w:styleId="Heading8" w:type="paragraph">
     <w:name w:val="Heading 8"/>
     <w:basedOn w:val="Normal"/>
     <w:next w:val="BodyText"/>
@@ -861,17 +861,17 @@
     <w:pPr>
       <w:keepNext/>
       <w:keepLines/>
-      <w:spacing w:before="200" w:after="0"/>
+      <w:spacing w:after="0" w:before="200"/>
       <w:outlineLvl w:val="7"/>
     </w:pPr>
     <w:rPr>
-      <w:rFonts w:asciiTheme="majorHAnsi" w:eastAsiaTheme="majorEastAsia" w:hAnsiTheme="majorHAnsi" w:cstheme="majorBidi"/>
-      <w:color w:val="4F81BD" w:themeColor="accent1"/>
+      <w:rFonts w:asciiTheme="majorHAnsi" w:cstheme="majorBidi" w:eastAsiaTheme="majorEastAsia" w:hAnsiTheme="majorHAnsi"/>
+      <w:color w:themeColor="accent1" w:val="4F81BD"/>
       <w:sz w:val="24"/>
       <w:szCs w:val="24"/>
     </w:rPr>
   </w:style>
-  <w:style w:type="paragraph" w:styleId="Heading9">
+  <w:style w:styleId="Heading9" w:type="paragraph">
     <w:name w:val="Heading 9"/>
     <w:basedOn w:val="Normal"/>
     <w:next w:val="BodyText"/>
@@ -881,17 +881,17 @@
     <w:pPr>
       <w:keepNext/>
       <w:keepLines/>
-      <w:spacing w:before="200" w:after="0"/>
+      <w:spacing w:after="0" w:before="200"/>
       <w:outlineLvl w:val="8"/>
     </w:pPr>
     <w:rPr>
-      <w:rFonts w:asciiTheme="majorHAnsi" w:eastAsiaTheme="majorEastAsia" w:hAnsiTheme="majorHAnsi" w:cstheme="majorBidi"/>
-      <w:color w:val="4F81BD" w:themeColor="accent1"/>
+      <w:rFonts w:asciiTheme="majorHAnsi" w:cstheme="majorBidi" w:eastAsiaTheme="majorEastAsia" w:hAnsiTheme="majorHAnsi"/>
+      <w:color w:themeColor="accent1" w:val="4F81BD"/>
       <w:sz w:val="24"/>
       <w:szCs w:val="24"/>
     </w:rPr>
   </w:style>
-  <w:style w:type="paragraph" w:styleId="BlockText">
+  <w:style w:styleId="BlockText" w:type="paragraph">
     <w:name w:val="Block Text"/>
     <w:basedOn w:val="BodyText"/>
     <w:next w:val="BodyText"/>
@@ -899,11 +899,11 @@
     <w:unhideWhenUsed/>
     <w:qFormat/>
     <w:pPr>
-      <w:spacing w:before="100" w:after="100"/>
+      <w:spacing w:after="100" w:before="100"/>
       <w:ind w:firstLine="0" w:left="480" w:right="480"/>
     </w:pPr>
   </w:style>
-  <w:style w:type="paragraph" w:styleId="FootnoteText">
+  <w:style w:styleId="FootnoteText" w:type="paragraph">
     <w:name w:val="Footnote Text"/>
     <w:basedOn w:val="Normal"/>
     <w:next w:val="FootnoteText"/>
@@ -911,30 +911,30 @@
     <w:unhideWhenUsed/>
     <w:qFormat/>
   </w:style>
-  <w:style w:type="character" w:default="1" w:styleId="DefaultParagraphFont">
+  <w:style w:default="1" w:styleId="DefaultParagraphFont" w:type="character">
     <w:name w:val="Default Paragraph Font"/>
     <w:semiHidden/>
     <w:unhideWhenUsed/>
   </w:style>
-  <w:style w:type="table" w:default="1" w:styleId="Table">
+  <w:style w:default="1" w:styleId="Table" w:type="table">
     <w:name w:val="Table"/>
     <w:basedOn w:val="TableNormal"/>
     <w:semiHidden/>
     <w:unhideWhenUsed/>
     <w:qFormat/>
     <w:tblPr>
-      <w:tblInd w:w="0" w:type="dxa"/>
+      <w:tblInd w:type="dxa" w:w="0"/>
       <w:tblCellMar>
-        <w:top w:w="0" w:type="dxa"/>
-        <w:left w:w="108" w:type="dxa"/>
-        <w:bottom w:w="0" w:type="dxa"/>
-        <w:right w:w="108" w:type="dxa"/>
+        <w:top w:type="dxa" w:w="0"/>
+        <w:left w:type="dxa" w:w="108"/>
+        <w:bottom w:type="dxa" w:w="0"/>
+        <w:right w:type="dxa" w:w="108"/>
       </w:tblCellMar>
     </w:tblPr>
     <w:tblStylePr w:type="firstRow">
       <w:tblPr>
         <w:jc w:val="left"/>
-        <w:tblInd w:w="0" w:type="dxa"/>
+        <w:tblInd w:type="dxa" w:w="0"/>
       </w:tblPr>
       <w:trPr>
         <w:jc w:val="left"/>
@@ -947,7 +947,7 @@
       </w:tcPr>
     </w:tblStylePr>
   </w:style>
-  <w:style w:type="paragraph" w:customStyle="1" w:styleId="DefinitionTerm">
+  <w:style w:customStyle="1" w:styleId="DefinitionTerm" w:type="paragraph">
     <w:name w:val="Definition Term"/>
     <w:basedOn w:val="Normal"/>
     <w:next w:val="Definition"/>
@@ -960,49 +960,49 @@
       <w:b/>
     </w:rPr>
   </w:style>
-  <w:style w:type="paragraph" w:customStyle="1" w:styleId="Definition">
+  <w:style w:customStyle="1" w:styleId="Definition" w:type="paragraph">
     <w:name w:val="Definition"/>
     <w:basedOn w:val="Normal"/>
   </w:style>
-  <w:style w:type="paragraph" w:styleId="Caption">
+  <w:style w:styleId="Caption" w:type="paragraph">
     <w:name w:val="Caption"/>
     <w:basedOn w:val="Normal"/>
     <w:link w:val="BodyTextChar"/>
     <w:pPr>
-      <w:spacing w:before="0" w:after="120"/>
+      <w:spacing w:after="120" w:before="0"/>
     </w:pPr>
     <w:rPr>
       <w:i/>
     </w:rPr>
   </w:style>
-  <w:style w:type="paragraph" w:customStyle="1" w:styleId="TableCaption">
+  <w:style w:customStyle="1" w:styleId="TableCaption" w:type="paragraph">
     <w:name w:val="Table Caption"/>
     <w:basedOn w:val="Caption"/>
     <w:pPr>
       <w:keepNext/>
     </w:pPr>
   </w:style>
-  <w:style w:type="paragraph" w:customStyle="1" w:styleId="ImageCaption">
+  <w:style w:customStyle="1" w:styleId="ImageCaption" w:type="paragraph">
     <w:name w:val="Image Caption"/>
     <w:basedOn w:val="Caption"/>
   </w:style>
-  <w:style w:type="paragraph" w:customStyle="1" w:styleId="Figure">
+  <w:style w:customStyle="1" w:styleId="Figure" w:type="paragraph">
     <w:name w:val="Figure"/>
     <w:basedOn w:val="Normal"/>
   </w:style>
-  <w:style w:type="paragraph" w:customStyle="1" w:styleId="CaptionedFigure">
+  <w:style w:customStyle="1" w:styleId="CaptionedFigure" w:type="paragraph">
     <w:name w:val="Captioned Figure"/>
     <w:basedOn w:val="Figure"/>
     <w:pPr>
       <w:keepNext/>
     </w:pPr>
   </w:style>
-  <w:style w:type="character" w:customStyle="1" w:styleId="BodyTextChar">
+  <w:style w:customStyle="1" w:styleId="BodyTextChar" w:type="character">
     <w:name w:val="Body Text Char"/>
     <w:basedOn w:val="DefaultParagraphFont"/>
     <w:link w:val="BodyText"/>
   </w:style>
-  <w:style w:type="character" w:customStyle="1" w:styleId="VerbatimChar">
+  <w:style w:customStyle="1" w:styleId="VerbatimChar" w:type="character">
     <w:name w:val="Verbatim Char"/>
     <w:basedOn w:val="BodyTextChar"/>
     <w:rPr>
@@ -1010,25 +1010,25 @@
       <w:sz w:val="22"/>
     </w:rPr>
   </w:style>
-  <w:style w:type="character" w:customStyle="1" w:styleId="SectionNumber">
+  <w:style w:customStyle="1" w:styleId="SectionNumber" w:type="character">
     <w:name w:val="Section Number"/>
     <w:basedOn w:val="BodyTextChar"/>
   </w:style>
-  <w:style w:type="character" w:styleId="FootnoteReference">
+  <w:style w:styleId="FootnoteReference" w:type="character">
     <w:name w:val="Footnote Reference"/>
     <w:basedOn w:val="BodyTextChar"/>
     <w:rPr>
       <w:vertAlign w:val="superscript"/>
     </w:rPr>
   </w:style>
-  <w:style w:type="character" w:styleId="Hyperlink">
+  <w:style w:styleId="Hyperlink" w:type="character">
     <w:name w:val="Hyperlink"/>
     <w:basedOn w:val="BodyTextChar"/>
     <w:rPr>
-      <w:color w:val="4F81BD" w:themeColor="accent1"/>
-    </w:rPr>
-  </w:style>
-  <w:style w:type="paragraph" w:styleId="TOCHeading">
+      <w:color w:themeColor="accent1" w:val="4F81BD"/>
+    </w:rPr>
+  </w:style>
+  <w:style w:styleId="TOCHeading" w:type="paragraph">
     <w:name w:val="TOC Heading"/>
     <w:basedOn w:val="Heading1"/>
     <w:next w:val="BodyText"/>
@@ -1040,10 +1040,10 @@
       <w:outlineLvl w:val="9"/>
     </w:pPr>
     <w:rPr>
-      <w:rFonts w:asciiTheme="majorHAnsi" w:eastAsiaTheme="majorEastAsia" w:hAnsiTheme="majorHAnsi" w:cstheme="majorBidi"/>
+      <w:rFonts w:asciiTheme="majorHAnsi" w:cstheme="majorBidi" w:eastAsiaTheme="majorEastAsia" w:hAnsiTheme="majorHAnsi"/>
       <w:b w:val="0"/>
       <w:bCs w:val="0"/>
-      <w:color w:val="365F91" w:themeColor="accent1" w:themeShade="BF"/>
+      <w:color w:themeColor="accent1" w:themeShade="BF" w:val="365F91"/>
     </w:rPr>
   </w:style>
   <w:style w:type="paragraph" w:customStyle="1" w:styleId="SourceCode">

</xml_diff>

<commit_message>
Make docx output look more like pdf, and fix horizontal rules.
</commit_message>
<xml_diff>
--- a/tests/test1/saved/test1.docx
+++ b/tests/test1/saved/test1.docx
@@ -112,7 +112,7 @@
     </w:p>
     <w:p>
       <w:pPr>
-        <w:pStyle w:val="BodyText"/>
+        <w:pStyle w:val="TextBody"/>
       </w:pPr>
       <w:r>
         <w:t xml:space="preserve">‘</w:t>
@@ -156,7 +156,7 @@
     </w:p>
     <w:p>
       <w:pPr>
-        <w:pStyle w:val="BodyText"/>
+        <w:pStyle w:val="TextBody"/>
       </w:pPr>
       <w:r>
         <w:t xml:space="preserve"> </w:t>
@@ -164,7 +164,7 @@
     </w:p>
     <w:p>
       <w:pPr>
-        <w:pStyle w:val="BodyText"/>
+        <w:pStyle w:val="TextBody"/>
       </w:pPr>
       <w:r>
         <w:t xml:space="preserve">And then there should be some text</w:t>
@@ -383,15 +383,18 @@
       </w:r>
     </w:p>
     <w:p>
-      <w:r>
-        <w:pict>
-          <v:rect style="width:0;height:1.5pt" o:hralign="center" o:hrstd="t" o:hr="t"/>
-        </w:pict>
-      </w:r>
-    </w:p>
-    <w:p>
-      <w:pPr>
-        <w:pStyle w:val="FirstParagraph"/>
+      <w:pPr>
+        <w:pStyle w:val="HorizontalRule"/>
+        <w:ind w:firstLine="0"/>
+        <w:jc w:val="center"/>
+      </w:pPr>
+      <w:r>
+        <w:t>* * *</w:t>
+      </w:r>
+    </w:p>
+    <w:p>
+      <w:pPr>
+        <w:pStyle w:val="TextBody"/>
       </w:pPr>
       <w:r>
         <w:t xml:space="preserve">This is a new paragraph after the stars. This text is</w:t>
@@ -429,7 +432,19 @@
     </w:p>
     <w:bookmarkEnd w:id="22"/>
     <w:bookmarkEnd w:id="23"/>
-    <w:sectPr/>
+    <w:sectPr>
+      <w:footerReference r:id="rId9" w:type="default"/>
+      <w:footnotePr>
+        <w:numFmt w:val="decimal"/>
+      </w:footnotePr>
+      <w:type w:val="nextPage"/>
+      <w:pgSz w:h="16838" w:w="11906"/>
+      <w:pgMar w:bottom="1999" w:footer="1440" w:gutter="0" w:header="0" w:left="1800" w:right="1800" w:top="1440"/>
+      <w:pgNumType w:fmt="decimal"/>
+      <w:formProt w:val="false"/>
+      <w:textDirection w:val="lrTb"/>
+      <w:docGrid w:charSpace="0" w:linePitch="100" w:type="default"/>
+    </w:sectPr>
   </w:body>
 </w:document>
 </file>
@@ -438,6 +453,39 @@
 <w:comments xmlns:w="http://schemas.openxmlformats.org/wordprocessingml/2006/main" xmlns:m="http://schemas.openxmlformats.org/officeDocument/2006/math" xmlns:r="http://schemas.openxmlformats.org/officeDocument/2006/relationships" xmlns:o="urn:schemas-microsoft-com:office:office" xmlns:v="urn:schemas-microsoft-com:vml" xmlns:w10="urn:schemas-microsoft-com:office:word" xmlns:a="http://schemas.openxmlformats.org/drawingml/2006/main" xmlns:pic="http://schemas.openxmlformats.org/drawingml/2006/picture" xmlns:wp="http://schemas.openxmlformats.org/drawingml/2006/wordprocessingDrawing"/>
 </file>
 
+<file path=word/footer1.xml><?xml version="1.0" encoding="utf-8"?>
+<w:ftr xmlns:o="urn:schemas-microsoft-com:office:office" xmlns:r="http://schemas.openxmlformats.org/officeDocument/2006/relationships" xmlns:v="urn:schemas-microsoft-com:vml" xmlns:w="http://schemas.openxmlformats.org/wordprocessingml/2006/main" xmlns:w10="urn:schemas-microsoft-com:office:word" xmlns:wp="http://schemas.openxmlformats.org/drawingml/2006/wordprocessingDrawing" xmlns:wps="http://schemas.microsoft.com/office/word/2010/wordprocessingShape" xmlns:wpg="http://schemas.microsoft.com/office/word/2010/wordprocessingGroup" xmlns:mc="http://schemas.openxmlformats.org/markup-compatibility/2006" xmlns:wp14="http://schemas.microsoft.com/office/word/2010/wordprocessingDrawing" xmlns:w14="http://schemas.microsoft.com/office/word/2010/wordml" mc:Ignorable="w14 wp14">
+  <w:p>
+    <w:pPr>
+      <w:pStyle w:val="Footer"/>
+      <w:spacing w:before="0" w:after="200"/>
+      <w:jc w:val="center"/>
+      <w:rPr/>
+    </w:pPr>
+    <w:r>
+      <w:rPr/>
+      <w:fldChar w:fldCharType="begin"/>
+    </w:r>
+    <w:r>
+      <w:rPr/>
+      <w:instrText> PAGE </w:instrText>
+    </w:r>
+    <w:r>
+      <w:rPr/>
+      <w:fldChar w:fldCharType="separate"/>
+    </w:r>
+    <w:r>
+      <w:rPr/>
+      <w:t>2</w:t>
+    </w:r>
+    <w:r>
+      <w:rPr/>
+      <w:fldChar w:fldCharType="end"/>
+    </w:r>
+  </w:p>
+</w:ftr>
+</file>
+
 <file path=word/footnotes.xml><?xml version="1.0" encoding="utf-8"?>
 <w:footnotes xmlns:w="http://schemas.openxmlformats.org/wordprocessingml/2006/main" xmlns:m="http://schemas.openxmlformats.org/officeDocument/2006/math" xmlns:r="http://schemas.openxmlformats.org/officeDocument/2006/relationships" xmlns:o="urn:schemas-microsoft-com:office:office" xmlns:v="urn:schemas-microsoft-com:vml" xmlns:w10="urn:schemas-microsoft-com:office:word" xmlns:a="http://schemas.openxmlformats.org/drawingml/2006/main" xmlns:pic="http://schemas.openxmlformats.org/drawingml/2006/picture" xmlns:wp="http://schemas.openxmlformats.org/drawingml/2006/wordprocessingDrawing">
   <w:footnote w:type="continuationSeparator" w:id="0">
@@ -457,7 +505,7 @@
   <w:footnote w:id="20">
     <w:p>
       <w:pPr>
-        <w:pStyle w:val="FootnoteText"/>
+        <w:pStyle w:val="Footnote"/>
       </w:pPr>
       <w:r>
         <w:rPr>
@@ -476,7 +524,7 @@
   <w:footnote w:id="21">
     <w:p>
       <w:pPr>
-        <w:pStyle w:val="FootnoteText"/>
+        <w:pStyle w:val="Footnote"/>
       </w:pPr>
       <w:r>
         <w:rPr>
@@ -580,341 +628,589 @@
 </file>
 
 <file path=word/styles.xml><?xml version="1.0" encoding="utf-8"?>
-<w:styles xmlns:r="http://schemas.openxmlformats.org/officeDocument/2006/relationships" xmlns:w="http://schemas.openxmlformats.org/wordprocessingml/2006/main">
+<w:styles xmlns:mc="http://schemas.openxmlformats.org/markup-compatibility/2006" xmlns:w="http://schemas.openxmlformats.org/wordprocessingml/2006/main" xmlns:w14="http://schemas.microsoft.com/office/word/2010/wordml" mc:Ignorable="w14">
   <w:docDefaults>
     <w:rPrDefault>
       <w:rPr>
-        <w:rFonts w:asciiTheme="minorHAnsi" w:cstheme="minorBidi" w:eastAsiaTheme="minorHAnsi" w:hAnsiTheme="minorHAnsi"/>
-        <w:sz w:val="24"/>
+        <w:rFonts w:ascii="Cambria" w:asciiTheme="minorHAnsi" w:cs="" w:cstheme="minorBidi" w:eastAsia="Cambria" w:eastAsiaTheme="minorHAnsi" w:hAnsi="Cambria" w:hAnsiTheme="minorHAnsi"/>
         <w:szCs w:val="24"/>
         <w:lang w:bidi="ar-SA" w:eastAsia="en-US" w:val="en-GB"/>
       </w:rPr>
     </w:rPrDefault>
     <w:pPrDefault>
-      <w:pPr>
-        <w:spacing w:after="200"/>
-      </w:pPr>
+      <w:pPr/>
     </w:pPrDefault>
   </w:docDefaults>
   <w:latentStyles w:count="276" w:defLockedState="0" w:defQFormat="0" w:defSemiHidden="0" w:defUIPriority="0" w:defUnhideWhenUsed="0"/>
   <w:style w:default="1" w:styleId="Normal" w:type="paragraph">
     <w:name w:val="Normal"/>
     <w:qFormat/>
-  </w:style>
-  <w:style w:styleId="BodyText" w:type="paragraph">
-    <w:name w:val="Body Text"/>
-    <w:basedOn w:val="Normal"/>
-    <w:link w:val="BodyTextChar"/>
-    <w:pPr>
-      <w:spacing w:after="180" w:before="180"/>
-    </w:pPr>
-    <w:qFormat/>
-  </w:style>
-  <w:style w:customStyle="1" w:styleId="FirstParagraph" w:type="paragraph">
-    <w:name w:val="First Paragraph"/>
-    <w:basedOn w:val="BodyText"/>
-    <w:next w:val="BodyText"/>
-    <w:qFormat/>
-  </w:style>
-  <w:style w:customStyle="1" w:styleId="Compact" w:type="paragraph">
-    <w:name w:val="Compact"/>
-    <w:basedOn w:val="BodyText"/>
-    <w:qFormat/>
-    <w:pPr>
-      <w:spacing w:after="36" w:before="36"/>
-    </w:pPr>
-  </w:style>
-  <w:style w:styleId="Title" w:type="paragraph">
-    <w:name w:val="Title"/>
-    <w:basedOn w:val="Normal"/>
-    <w:next w:val="BodyText"/>
-    <w:qFormat/>
-    <w:pPr>
-      <w:keepNext/>
+    <w:pPr>
+      <w:widowControl/>
+      <w:bidi w:val="0"/>
+      <w:spacing w:after="0" w:before="0"/>
+      <w:jc w:val="left"/>
+    </w:pPr>
+    <w:rPr>
+      <w:rFonts w:ascii="Times New Roman" w:cs="" w:cstheme="minorBidi" w:eastAsia="Times New Roman" w:hAnsi="Times New Roman"/>
+      <w:color w:val="auto"/>
+      <w:kern w:val="0"/>
+      <w:sz w:val="24"/>
+      <w:szCs w:val="24"/>
+      <w:lang w:bidi="ar-SA" w:eastAsia="en-US" w:val="en-GB"/>
+    </w:rPr>
+  </w:style>
+  <w:style w:styleId="Heading1" w:type="paragraph">
+    <w:name w:val="Heading 1"/>
+    <w:basedOn w:val="Normal"/>
+    <w:uiPriority w:val="9"/>
+    <w:qFormat/>
+    <w:pPr>
+      <w:keepNext w:val="true"/>
       <w:keepLines/>
-      <w:spacing w:after="240" w:before="480"/>
-      <w:jc w:val="center"/>
-    </w:pPr>
-    <w:rPr>
-      <w:rFonts w:asciiTheme="majorHAnsi" w:cstheme="majorBidi" w:eastAsiaTheme="majorEastAsia" w:hAnsiTheme="majorHAnsi"/>
+      <w:spacing w:after="0" w:before="471"/>
+      <w:outlineLvl w:val="0"/>
+    </w:pPr>
+    <w:rPr>
+      <w:rFonts w:ascii="Times New Roman" w:cs="" w:cstheme="majorBidi" w:eastAsia="Times New Roman" w:hAnsi="Times New Roman"/>
       <w:b/>
       <w:bCs/>
-      <w:color w:themeColor="accent1" w:themeShade="B5" w:val="345A8A"/>
+      <w:color w:val="auto"/>
       <w:sz w:val="36"/>
-      <w:szCs w:val="36"/>
-    </w:rPr>
-  </w:style>
-  <w:style w:styleId="Subtitle" w:type="paragraph">
-    <w:name w:val="Subtitle"/>
-    <w:basedOn w:val="Title"/>
-    <w:next w:val="BodyText"/>
-    <w:qFormat/>
-    <w:pPr>
-      <w:keepNext/>
+      <w:szCs w:val="32"/>
+    </w:rPr>
+  </w:style>
+  <w:style w:styleId="Heading2" w:type="paragraph">
+    <w:name w:val="Heading 2"/>
+    <w:basedOn w:val="Normal"/>
+    <w:uiPriority w:val="9"/>
+    <w:unhideWhenUsed/>
+    <w:qFormat/>
+    <w:pPr>
+      <w:keepNext w:val="true"/>
       <w:keepLines/>
-      <w:spacing w:after="240" w:before="240"/>
-      <w:jc w:val="center"/>
-    </w:pPr>
-    <w:rPr>
-      <w:sz w:val="30"/>
-      <w:szCs w:val="30"/>
-    </w:rPr>
-  </w:style>
-  <w:style w:customStyle="1" w:styleId="Author" w:type="paragraph">
-    <w:name w:val="Author"/>
-    <w:next w:val="BodyText"/>
-    <w:qFormat/>
-    <w:pPr>
-      <w:keepNext/>
-      <w:keepLines/>
-      <w:jc w:val="center"/>
-    </w:pPr>
-  </w:style>
-  <w:style w:styleId="Date" w:type="paragraph">
-    <w:name w:val="Date"/>
-    <w:next w:val="BodyText"/>
-    <w:qFormat/>
-    <w:pPr>
-      <w:keepNext/>
-      <w:keepLines/>
-      <w:jc w:val="center"/>
-    </w:pPr>
-  </w:style>
-  <w:style w:customStyle="1" w:styleId="Abstract" w:type="paragraph">
-    <w:name w:val="Abstract"/>
-    <w:basedOn w:val="Normal"/>
-    <w:next w:val="BodyText"/>
-    <w:qFormat/>
-    <w:pPr>
-      <w:keepNext/>
-      <w:keepLines/>
-      <w:spacing w:after="300" w:before="300"/>
-    </w:pPr>
-    <w:rPr>
-      <w:sz w:val="20"/>
-      <w:szCs w:val="20"/>
-    </w:rPr>
-  </w:style>
-  <w:style w:styleId="Bibliography" w:type="paragraph">
-    <w:name w:val="Bibliography"/>
-    <w:basedOn w:val="Normal"/>
-    <w:next w:val="Bibliography"/>
-    <w:qFormat/>
-    <w:pPr/>
-    <w:rPr/>
-  </w:style>
-  <w:style w:styleId="Heading1" w:type="paragraph">
-    <w:name w:val="Heading 1"/>
-    <w:basedOn w:val="Normal"/>
-    <w:next w:val="BodyText"/>
-    <w:uiPriority w:val="9"/>
-    <w:qFormat/>
-    <w:pPr>
-      <w:keepNext/>
-      <w:keepLines/>
-      <w:spacing w:after="0" w:before="480"/>
-      <w:outlineLvl w:val="0"/>
-    </w:pPr>
-    <w:rPr>
-      <w:rFonts w:asciiTheme="majorHAnsi" w:cstheme="majorBidi" w:eastAsiaTheme="majorEastAsia" w:hAnsiTheme="majorHAnsi"/>
+      <w:spacing w:after="0" w:before="471"/>
+      <w:outlineLvl w:val="1"/>
+    </w:pPr>
+    <w:rPr>
+      <w:rFonts w:ascii="Times New Roman" w:cs="" w:cstheme="majorBidi" w:eastAsia="Times New Roman" w:hAnsi="Times New Roman"/>
       <w:b/>
       <w:bCs/>
-      <w:color w:themeColor="accent1" w:val="4F81BD"/>
-      <w:sz w:val="32"/>
-      <w:szCs w:val="32"/>
-    </w:rPr>
-  </w:style>
-  <w:style w:styleId="Heading2" w:type="paragraph">
-    <w:name w:val="Heading 2"/>
-    <w:basedOn w:val="Normal"/>
-    <w:next w:val="BodyText"/>
+      <w:color w:val="auto"/>
+      <w:sz w:val="28"/>
+      <w:szCs w:val="28"/>
+    </w:rPr>
+  </w:style>
+  <w:style w:styleId="Heading3" w:type="paragraph">
+    <w:name w:val="Heading 3"/>
+    <w:basedOn w:val="Normal"/>
     <w:uiPriority w:val="9"/>
     <w:unhideWhenUsed/>
     <w:qFormat/>
     <w:pPr>
-      <w:keepNext/>
+      <w:keepNext w:val="true"/>
       <w:keepLines/>
-      <w:spacing w:after="0" w:before="200"/>
-      <w:outlineLvl w:val="1"/>
-    </w:pPr>
-    <w:rPr>
-      <w:rFonts w:asciiTheme="majorHAnsi" w:cstheme="majorBidi" w:eastAsiaTheme="majorEastAsia" w:hAnsiTheme="majorHAnsi"/>
+      <w:spacing w:after="0" w:before="471"/>
+      <w:outlineLvl w:val="2"/>
+    </w:pPr>
+    <w:rPr>
+      <w:rFonts w:ascii="Times New Roman" w:cs="" w:cstheme="majorBidi" w:eastAsia="" w:eastAsiaTheme="majorEastAsia" w:hAnsi="Times New Roman"/>
       <w:b/>
       <w:bCs/>
-      <w:color w:themeColor="accent1" w:val="4F81BD"/>
-      <w:sz w:val="28"/>
-      <w:szCs w:val="28"/>
-    </w:rPr>
-  </w:style>
-  <w:style w:styleId="Heading3" w:type="paragraph">
-    <w:name w:val="Heading 3"/>
-    <w:basedOn w:val="Normal"/>
-    <w:next w:val="BodyText"/>
+      <w:color w:val="auto"/>
+      <w:sz w:val="24"/>
+      <w:szCs w:val="24"/>
+    </w:rPr>
+  </w:style>
+  <w:style w:styleId="Heading4" w:type="paragraph">
+    <w:name w:val="Heading 4"/>
+    <w:basedOn w:val="Normal"/>
     <w:uiPriority w:val="9"/>
     <w:unhideWhenUsed/>
     <w:qFormat/>
     <w:pPr>
-      <w:keepNext/>
+      <w:keepNext w:val="true"/>
       <w:keepLines/>
-      <w:spacing w:after="0" w:before="200"/>
-      <w:outlineLvl w:val="2"/>
-    </w:pPr>
-    <w:rPr>
-      <w:rFonts w:asciiTheme="majorHAnsi" w:cstheme="majorBidi" w:eastAsiaTheme="majorEastAsia" w:hAnsiTheme="majorHAnsi"/>
-      <w:b/>
+      <w:spacing w:after="0" w:before="312"/>
+      <w:outlineLvl w:val="3"/>
+    </w:pPr>
+    <w:rPr>
+      <w:rFonts w:ascii="Times New Roman" w:cs="" w:cstheme="majorBidi" w:eastAsia="" w:eastAsiaTheme="majorEastAsia" w:hAnsi="Times New Roman"/>
       <w:bCs/>
-      <w:color w:themeColor="accent1" w:val="4F81BD"/>
+      <w:i/>
+      <w:color w:val="auto"/>
       <w:sz w:val="24"/>
       <w:szCs w:val="24"/>
     </w:rPr>
   </w:style>
-  <w:style w:styleId="Heading4" w:type="paragraph">
-    <w:name w:val="Heading 4"/>
-    <w:basedOn w:val="Normal"/>
-    <w:next w:val="BodyText"/>
+  <w:style w:styleId="Heading5" w:type="paragraph">
+    <w:name w:val="Heading 5"/>
+    <w:basedOn w:val="Normal"/>
     <w:uiPriority w:val="9"/>
     <w:unhideWhenUsed/>
     <w:qFormat/>
     <w:pPr>
-      <w:keepNext/>
+      <w:keepNext w:val="true"/>
       <w:keepLines/>
-      <w:spacing w:after="0" w:before="200"/>
-      <w:outlineLvl w:val="3"/>
-    </w:pPr>
-    <w:rPr>
-      <w:rFonts w:asciiTheme="majorHAnsi" w:cstheme="majorBidi" w:eastAsiaTheme="majorEastAsia" w:hAnsiTheme="majorHAnsi"/>
-      <w:i/>
-      <w:bCs/>
-      <w:color w:themeColor="accent1" w:val="4F81BD"/>
+      <w:spacing w:after="0" w:before="312"/>
+      <w:outlineLvl w:val="4"/>
+    </w:pPr>
+    <w:rPr>
+      <w:rFonts w:ascii="Times New Roman" w:cs="" w:cstheme="majorBidi" w:eastAsia="" w:eastAsiaTheme="majorEastAsia" w:hAnsi="Times New Roman"/>
+      <w:iCs/>
+      <w:color w:val="auto"/>
       <w:sz w:val="24"/>
       <w:szCs w:val="24"/>
     </w:rPr>
   </w:style>
-  <w:style w:styleId="Heading5" w:type="paragraph">
-    <w:name w:val="Heading 5"/>
-    <w:basedOn w:val="Normal"/>
-    <w:next w:val="BodyText"/>
+  <w:style w:styleId="Heading6" w:type="paragraph">
+    <w:name w:val="Heading 6"/>
+    <w:basedOn w:val="Normal"/>
     <w:uiPriority w:val="9"/>
     <w:unhideWhenUsed/>
     <w:qFormat/>
     <w:pPr>
-      <w:keepNext/>
+      <w:keepNext w:val="true"/>
       <w:keepLines/>
-      <w:spacing w:after="0" w:before="200"/>
-      <w:outlineLvl w:val="4"/>
-    </w:pPr>
-    <w:rPr>
-      <w:rFonts w:asciiTheme="majorHAnsi" w:cstheme="majorBidi" w:eastAsiaTheme="majorEastAsia" w:hAnsiTheme="majorHAnsi"/>
-      <w:iCs/>
-      <w:color w:themeColor="accent1" w:val="4F81BD"/>
+      <w:spacing w:after="0" w:before="312"/>
+      <w:outlineLvl w:val="5"/>
+    </w:pPr>
+    <w:rPr>
+      <w:rFonts w:ascii="Times New Roman" w:cs="" w:cstheme="majorBidi" w:eastAsia="" w:eastAsiaTheme="majorEastAsia" w:hAnsi="Times New Roman"/>
+      <w:color w:val="auto"/>
       <w:sz w:val="24"/>
       <w:szCs w:val="24"/>
     </w:rPr>
   </w:style>
-  <w:style w:styleId="Heading6" w:type="paragraph">
-    <w:name w:val="Heading 6"/>
-    <w:basedOn w:val="Normal"/>
-    <w:next w:val="BodyText"/>
+  <w:style w:styleId="Heading7" w:type="paragraph">
+    <w:name w:val="Heading 7"/>
+    <w:basedOn w:val="Normal"/>
     <w:uiPriority w:val="9"/>
     <w:unhideWhenUsed/>
     <w:qFormat/>
     <w:pPr>
-      <w:keepNext/>
+      <w:keepNext w:val="true"/>
       <w:keepLines/>
-      <w:spacing w:after="0" w:before="200"/>
-      <w:outlineLvl w:val="5"/>
-    </w:pPr>
-    <w:rPr>
-      <w:rFonts w:asciiTheme="majorHAnsi" w:cstheme="majorBidi" w:eastAsiaTheme="majorEastAsia" w:hAnsiTheme="majorHAnsi"/>
-      <w:color w:themeColor="accent1" w:val="4F81BD"/>
+      <w:spacing w:after="0" w:before="312"/>
+      <w:outlineLvl w:val="6"/>
+    </w:pPr>
+    <w:rPr>
+      <w:rFonts w:ascii="Times New Roman" w:cs="" w:cstheme="majorBidi" w:eastAsia="" w:eastAsiaTheme="majorEastAsia" w:hAnsi="Times New Roman"/>
+      <w:color w:val="auto"/>
       <w:sz w:val="24"/>
       <w:szCs w:val="24"/>
     </w:rPr>
   </w:style>
-  <w:style w:styleId="Heading7" w:type="paragraph">
-    <w:name w:val="Heading 7"/>
-    <w:basedOn w:val="Normal"/>
-    <w:next w:val="BodyText"/>
+  <w:style w:styleId="Heading8" w:type="paragraph">
+    <w:name w:val="Heading 8"/>
+    <w:basedOn w:val="Normal"/>
     <w:uiPriority w:val="9"/>
     <w:unhideWhenUsed/>
     <w:qFormat/>
     <w:pPr>
-      <w:keepNext/>
+      <w:keepNext w:val="true"/>
       <w:keepLines/>
-      <w:spacing w:after="0" w:before="200"/>
-      <w:outlineLvl w:val="6"/>
-    </w:pPr>
-    <w:rPr>
-      <w:rFonts w:asciiTheme="majorHAnsi" w:cstheme="majorBidi" w:eastAsiaTheme="majorEastAsia" w:hAnsiTheme="majorHAnsi"/>
-      <w:color w:themeColor="accent1" w:val="4F81BD"/>
+      <w:spacing w:after="0" w:before="312"/>
+      <w:outlineLvl w:val="7"/>
+    </w:pPr>
+    <w:rPr>
+      <w:rFonts w:ascii="Times New Roman" w:cs="" w:cstheme="majorBidi" w:eastAsia="" w:eastAsiaTheme="majorEastAsia" w:hAnsi="Times New Roman"/>
+      <w:color w:val="auto"/>
       <w:sz w:val="24"/>
       <w:szCs w:val="24"/>
     </w:rPr>
   </w:style>
-  <w:style w:styleId="Heading8" w:type="paragraph">
-    <w:name w:val="Heading 8"/>
-    <w:basedOn w:val="Normal"/>
-    <w:next w:val="BodyText"/>
+  <w:style w:styleId="Heading9" w:type="paragraph">
+    <w:name w:val="Heading 9"/>
+    <w:basedOn w:val="Normal"/>
     <w:uiPriority w:val="9"/>
     <w:unhideWhenUsed/>
     <w:qFormat/>
     <w:pPr>
-      <w:keepNext/>
+      <w:keepNext w:val="true"/>
       <w:keepLines/>
-      <w:spacing w:after="0" w:before="200"/>
-      <w:outlineLvl w:val="7"/>
-    </w:pPr>
-    <w:rPr>
-      <w:rFonts w:asciiTheme="majorHAnsi" w:cstheme="majorBidi" w:eastAsiaTheme="majorEastAsia" w:hAnsiTheme="majorHAnsi"/>
-      <w:color w:themeColor="accent1" w:val="4F81BD"/>
+      <w:spacing w:after="0" w:before="312"/>
+      <w:outlineLvl w:val="8"/>
+    </w:pPr>
+    <w:rPr>
+      <w:rFonts w:ascii="Times New Roman" w:cs="" w:cstheme="majorBidi" w:eastAsia="" w:eastAsiaTheme="majorEastAsia" w:hAnsi="Times New Roman"/>
+      <w:color w:val="auto"/>
       <w:sz w:val="24"/>
       <w:szCs w:val="24"/>
     </w:rPr>
-  </w:style>
-  <w:style w:styleId="Heading9" w:type="paragraph">
-    <w:name w:val="Heading 9"/>
-    <w:basedOn w:val="Normal"/>
-    <w:next w:val="BodyText"/>
-    <w:uiPriority w:val="9"/>
-    <w:unhideWhenUsed/>
-    <w:qFormat/>
-    <w:pPr>
-      <w:keepNext/>
-      <w:keepLines/>
-      <w:spacing w:after="0" w:before="200"/>
-      <w:outlineLvl w:val="8"/>
-    </w:pPr>
-    <w:rPr>
-      <w:rFonts w:asciiTheme="majorHAnsi" w:cstheme="majorBidi" w:eastAsiaTheme="majorEastAsia" w:hAnsiTheme="majorHAnsi"/>
-      <w:color w:themeColor="accent1" w:val="4F81BD"/>
-      <w:sz w:val="24"/>
-      <w:szCs w:val="24"/>
-    </w:rPr>
-  </w:style>
-  <w:style w:styleId="BlockText" w:type="paragraph">
-    <w:name w:val="Block Text"/>
-    <w:basedOn w:val="BodyText"/>
-    <w:next w:val="BodyText"/>
-    <w:uiPriority w:val="9"/>
-    <w:unhideWhenUsed/>
-    <w:qFormat/>
-    <w:pPr>
-      <w:spacing w:after="100" w:before="100"/>
-      <w:ind w:firstLine="0" w:left="480" w:right="480"/>
-    </w:pPr>
-  </w:style>
-  <w:style w:styleId="FootnoteText" w:type="paragraph">
-    <w:name w:val="Footnote Text"/>
-    <w:basedOn w:val="Normal"/>
-    <w:next w:val="FootnoteText"/>
-    <w:uiPriority w:val="9"/>
-    <w:unhideWhenUsed/>
-    <w:qFormat/>
   </w:style>
   <w:style w:default="1" w:styleId="DefaultParagraphFont" w:type="character">
     <w:name w:val="Default Paragraph Font"/>
     <w:semiHidden/>
     <w:unhideWhenUsed/>
+    <w:qFormat/>
+    <w:rPr>
+      <w:rFonts w:ascii="Times New Roman" w:eastAsia="Times New Roman" w:hAnsi="Times New Roman"/>
+    </w:rPr>
+  </w:style>
+  <w:style w:customStyle="1" w:styleId="BodyTextChar" w:type="character">
+    <w:name w:val="Body Text Char"/>
+    <w:basedOn w:val="DefaultParagraphFont"/>
+    <w:link w:val="BodyText"/>
+    <w:qFormat/>
+    <w:rPr/>
+  </w:style>
+  <w:style w:customStyle="1" w:styleId="VerbatimChar" w:type="character">
+    <w:name w:val="Verbatim Char"/>
+    <w:basedOn w:val="BodyTextChar"/>
+    <w:qFormat/>
+    <w:rPr>
+      <w:rFonts w:ascii="Courier New" w:eastAsia="Courier New" w:hAnsi="Courier New"/>
+      <w:sz w:val="24"/>
+    </w:rPr>
+  </w:style>
+  <w:style w:customStyle="1" w:styleId="SectionNumber" w:type="character">
+    <w:name w:val="Section Number"/>
+    <w:basedOn w:val="BodyTextChar"/>
+    <w:qFormat/>
+    <w:rPr/>
+  </w:style>
+  <w:style w:styleId="FootnoteCharacters" w:type="character">
+    <w:name w:val="Footnote Characters"/>
+    <w:basedOn w:val="BodyTextChar"/>
+    <w:qFormat/>
+    <w:rPr>
+      <w:vertAlign w:val="superscript"/>
+    </w:rPr>
+  </w:style>
+  <w:style w:styleId="FootnoteAnchor" w:type="character">
+    <w:name w:val="Footnote Anchor"/>
+    <w:rPr>
+      <w:vertAlign w:val="superscript"/>
+    </w:rPr>
+  </w:style>
+  <w:style w:styleId="InternetLink" w:type="character">
+    <w:name w:val="Internet Link"/>
+    <w:basedOn w:val="BodyTextChar"/>
+    <w:rPr>
+      <w:color w:themeColor="accent1" w:val="4F81BD"/>
+    </w:rPr>
+  </w:style>
+  <w:style w:styleId="ListLabel1" w:type="character">
+    <w:name w:val="ListLabel 1"/>
+    <w:qFormat/>
+    <w:rPr/>
+  </w:style>
+  <w:style w:styleId="EndnoteAnchor" w:type="character">
+    <w:name w:val="Endnote Anchor"/>
+    <w:rPr>
+      <w:vertAlign w:val="superscript"/>
+    </w:rPr>
+  </w:style>
+  <w:style w:styleId="EndnoteCharacters" w:type="character">
+    <w:name w:val="Endnote Characters"/>
+    <w:qFormat/>
+    <w:rPr/>
+  </w:style>
+  <w:style w:styleId="ListLabel2" w:type="character">
+    <w:name w:val="ListLabel 2"/>
+    <w:qFormat/>
+    <w:rPr/>
+  </w:style>
+  <w:style w:styleId="ListLabel3" w:type="character">
+    <w:name w:val="ListLabel 3"/>
+    <w:qFormat/>
+    <w:rPr/>
+  </w:style>
+  <w:style w:styleId="Heading" w:type="paragraph">
+    <w:name w:val="Heading"/>
+    <w:basedOn w:val="Normal"/>
+    <w:next w:val="TextBody"/>
+    <w:qFormat/>
+    <w:pPr>
+      <w:keepNext w:val="true"/>
+      <w:spacing w:after="120" w:before="240"/>
+    </w:pPr>
+    <w:rPr>
+      <w:rFonts w:ascii="Liberation Sans" w:cs="Lucida Sans" w:eastAsia="Microsoft YaHei" w:hAnsi="Liberation Sans"/>
+      <w:sz w:val="28"/>
+      <w:szCs w:val="28"/>
+    </w:rPr>
+  </w:style>
+  <w:style w:styleId="TextBody" w:type="paragraph">
+    <w:name w:val="Body Text"/>
+    <w:basedOn w:val="Normal"/>
+    <w:link w:val="BodyTextChar"/>
+    <w:qFormat/>
+    <w:pPr>
+      <w:spacing w:after="0" w:before="0"/>
+      <w:ind w:firstLine="720" w:left="0" w:right="0"/>
+    </w:pPr>
+    <w:rPr/>
+  </w:style>
+  <w:style w:styleId="List" w:type="paragraph">
+    <w:name w:val="List"/>
+    <w:basedOn w:val="TextBody"/>
+    <w:pPr/>
+    <w:rPr>
+      <w:rFonts w:cs="Lucida Sans"/>
+    </w:rPr>
+  </w:style>
+  <w:style w:styleId="Caption" w:type="paragraph">
+    <w:name w:val="Caption"/>
+    <w:basedOn w:val="Normal"/>
+    <w:link w:val="BodyTextChar"/>
+    <w:qFormat/>
+    <w:pPr>
+      <w:spacing w:after="119" w:before="312"/>
+    </w:pPr>
+    <w:rPr>
+      <w:i/>
+    </w:rPr>
+  </w:style>
+  <w:style w:styleId="Index" w:type="paragraph">
+    <w:name w:val="Index"/>
+    <w:basedOn w:val="Normal"/>
+    <w:qFormat/>
+    <w:pPr>
+      <w:suppressLineNumbers/>
+    </w:pPr>
+    <w:rPr>
+      <w:rFonts w:cs="Lucida Sans"/>
+    </w:rPr>
+  </w:style>
+  <w:style w:customStyle="1" w:styleId="FirstParagraph" w:type="paragraph">
+    <w:name w:val="First Paragraph"/>
+    <w:basedOn w:val="TextBody"/>
+    <w:qFormat/>
+    <w:pPr>
+      <w:spacing w:after="0" w:before="312"/>
+      <w:ind w:hanging="0" w:left="0" w:right="0"/>
+    </w:pPr>
+    <w:rPr/>
+  </w:style>
+  <w:style w:customStyle="1" w:styleId="Compact" w:type="paragraph">
+    <w:name w:val="Compact"/>
+    <w:basedOn w:val="TextBody"/>
+    <w:qFormat/>
+    <w:pPr>
+      <w:spacing w:after="36" w:before="36"/>
+      <w:ind w:hanging="0" w:left="0" w:right="0"/>
+    </w:pPr>
+    <w:rPr/>
+  </w:style>
+  <w:style w:styleId="Title" w:type="paragraph">
+    <w:name w:val="Title"/>
+    <w:basedOn w:val="Normal"/>
+    <w:qFormat/>
+    <w:pPr>
+      <w:keepNext w:val="true"/>
+      <w:keepLines/>
+      <w:spacing w:after="312" w:before="936"/>
+      <w:jc w:val="center"/>
+    </w:pPr>
+    <w:rPr>
+      <w:rFonts w:ascii="Times New Roman" w:cs="" w:cstheme="majorBidi" w:eastAsia="Times New Roman" w:hAnsi="Times New Roman"/>
+      <w:b w:val="false"/>
+      <w:bCs/>
+      <w:color w:themeShade="b5" w:val="auto"/>
+      <w:sz w:val="44"/>
+      <w:szCs w:val="36"/>
+    </w:rPr>
+  </w:style>
+  <w:style w:styleId="Subtitle" w:type="paragraph">
+    <w:name w:val="Subtitle"/>
+    <w:basedOn w:val="Title"/>
+    <w:qFormat/>
+    <w:pPr>
+      <w:keepNext w:val="true"/>
+      <w:keepLines/>
+      <w:spacing w:after="312" w:before="0"/>
+      <w:jc w:val="center"/>
+    </w:pPr>
+    <w:rPr>
+      <w:rFonts w:ascii="Times New Roman" w:hAnsi="Times New Roman"/>
+      <w:sz w:val="36"/>
+      <w:szCs w:val="30"/>
+    </w:rPr>
+  </w:style>
+  <w:style w:customStyle="1" w:styleId="Author" w:type="paragraph">
+    <w:name w:val="Author"/>
+    <w:qFormat/>
+    <w:pPr>
+      <w:keepNext w:val="true"/>
+      <w:keepLines/>
+      <w:widowControl/>
+      <w:bidi w:val="0"/>
+      <w:spacing w:after="0" w:before="312"/>
+      <w:jc w:val="center"/>
+    </w:pPr>
+    <w:rPr>
+      <w:rFonts w:ascii="Times New Roman" w:cs="" w:cstheme="minorBidi" w:eastAsia="Times New Roman" w:hAnsi="Times New Roman"/>
+      <w:color w:val="auto"/>
+      <w:kern w:val="0"/>
+      <w:sz w:val="28"/>
+      <w:szCs w:val="24"/>
+      <w:lang w:bidi="ar-SA" w:eastAsia="en-US" w:val="en-GB"/>
+    </w:rPr>
+  </w:style>
+  <w:style w:styleId="Date" w:type="paragraph">
+    <w:name w:val="Date"/>
+    <w:qFormat/>
+    <w:pPr>
+      <w:keepNext w:val="true"/>
+      <w:keepLines/>
+      <w:widowControl/>
+      <w:bidi w:val="0"/>
+      <w:spacing w:after="0" w:before="312"/>
+      <w:jc w:val="center"/>
+    </w:pPr>
+    <w:rPr>
+      <w:rFonts w:ascii="Times New Roman" w:cs="" w:cstheme="minorBidi" w:eastAsia="Times New Roman" w:hAnsi="Times New Roman"/>
+      <w:color w:val="auto"/>
+      <w:kern w:val="0"/>
+      <w:sz w:val="28"/>
+      <w:szCs w:val="24"/>
+      <w:lang w:bidi="ar-SA" w:eastAsia="en-US" w:val="en-GB"/>
+    </w:rPr>
+  </w:style>
+  <w:style w:customStyle="1" w:styleId="Abstract" w:type="paragraph">
+    <w:name w:val="Abstract"/>
+    <w:basedOn w:val="Normal"/>
+    <w:qFormat/>
+    <w:pPr>
+      <w:keepNext w:val="true"/>
+      <w:keepLines/>
+      <w:spacing w:after="0" w:before="312"/>
+    </w:pPr>
+    <w:rPr>
+      <w:sz w:val="20"/>
+      <w:szCs w:val="20"/>
+    </w:rPr>
+  </w:style>
+  <w:style w:styleId="Bibliography" w:type="paragraph">
+    <w:name w:val="Bibliography"/>
+    <w:basedOn w:val="Normal"/>
+    <w:qFormat/>
+    <w:pPr/>
+    <w:rPr/>
+  </w:style>
+  <w:style w:styleId="BlockText" w:type="paragraph">
+    <w:name w:val="Block Text"/>
+    <w:basedOn w:val="TextBody"/>
+    <w:uiPriority w:val="9"/>
+    <w:unhideWhenUsed/>
+    <w:qFormat/>
+    <w:pPr>
+      <w:spacing w:after="0" w:before="312"/>
+      <w:ind w:hanging="0" w:left="480" w:right="480"/>
+    </w:pPr>
+    <w:rPr/>
+  </w:style>
+  <w:style w:styleId="Footnote" w:type="paragraph">
+    <w:name w:val="Footnote Text"/>
+    <w:basedOn w:val="Normal"/>
+    <w:uiPriority w:val="9"/>
+    <w:unhideWhenUsed/>
+    <w:qFormat/>
+    <w:pPr/>
+    <w:rPr/>
+  </w:style>
+  <w:style w:customStyle="1" w:styleId="DefinitionTerm" w:type="paragraph">
+    <w:name w:val="Definition Term"/>
+    <w:basedOn w:val="Normal"/>
+    <w:qFormat/>
+    <w:pPr>
+      <w:keepNext w:val="true"/>
+      <w:keepLines/>
+      <w:spacing w:after="0" w:before="159"/>
+    </w:pPr>
+    <w:rPr>
+      <w:b/>
+    </w:rPr>
+  </w:style>
+  <w:style w:customStyle="1" w:styleId="Definition" w:type="paragraph">
+    <w:name w:val="Definition"/>
+    <w:basedOn w:val="Normal"/>
+    <w:qFormat/>
+    <w:pPr/>
+    <w:rPr/>
+  </w:style>
+  <w:style w:customStyle="1" w:styleId="TableCaption" w:type="paragraph">
+    <w:name w:val="Table Caption"/>
+    <w:basedOn w:val="Caption"/>
+    <w:qFormat/>
+    <w:pPr>
+      <w:keepNext w:val="true"/>
+      <w:spacing w:after="159" w:before="312"/>
+    </w:pPr>
+    <w:rPr/>
+  </w:style>
+  <w:style w:customStyle="1" w:styleId="ImageCaption" w:type="paragraph">
+    <w:name w:val="Image Caption"/>
+    <w:basedOn w:val="Caption"/>
+    <w:qFormat/>
+    <w:pPr>
+      <w:spacing w:after="159" w:before="312"/>
+    </w:pPr>
+    <w:rPr/>
+  </w:style>
+  <w:style w:customStyle="1" w:styleId="Figure" w:type="paragraph">
+    <w:name w:val="Figure"/>
+    <w:basedOn w:val="Normal"/>
+    <w:qFormat/>
+    <w:pPr/>
+    <w:rPr/>
+  </w:style>
+  <w:style w:customStyle="1" w:styleId="CaptionedFigure" w:type="paragraph">
+    <w:name w:val="Captioned Figure"/>
+    <w:basedOn w:val="Figure"/>
+    <w:qFormat/>
+    <w:pPr>
+      <w:keepNext w:val="true"/>
+    </w:pPr>
+    <w:rPr/>
+  </w:style>
+  <w:style w:styleId="TOCHeading" w:type="paragraph">
+    <w:name w:val="TOC Heading"/>
+    <w:basedOn w:val="Heading1"/>
+    <w:uiPriority w:val="39"/>
+    <w:unhideWhenUsed/>
+    <w:qFormat/>
+    <w:pPr>
+      <w:spacing w:after="0" w:before="471" w:line="259" w:lineRule="auto"/>
+    </w:pPr>
+    <w:rPr>
+      <w:rFonts w:ascii="Times New Roman" w:cs="" w:cstheme="majorBidi" w:eastAsia="Times New Roman" w:hAnsi="Times New Roman"/>
+      <w:b/>
+      <w:bCs w:val="false"/>
+      <w:color w:themeShade="bf" w:val="auto"/>
+    </w:rPr>
+  </w:style>
+  <w:style w:styleId="Untitled1" w:type="paragraph">
+    <w:name w:val="Untitled1"/>
+    <w:basedOn w:val="Heading8"/>
+    <w:qFormat/>
+    <w:pPr/>
+    <w:rPr>
+      <w:color w:val="auto"/>
+    </w:rPr>
+  </w:style>
+  <w:style w:styleId="Footer" w:type="paragraph">
+    <w:name w:val="Footer"/>
+    <w:basedOn w:val="Normal"/>
+    <w:pPr>
+      <w:suppressLineNumbers/>
+      <w:tabs>
+        <w:tab w:leader="none" w:pos="4320" w:val="center"/>
+        <w:tab w:leader="none" w:pos="8640" w:val="right"/>
+      </w:tabs>
+    </w:pPr>
+    <w:rPr/>
+  </w:style>
+  <w:style w:styleId="HorizontalRule" w:type="paragraph">
+    <w:name w:val="HorizontalRule"/>
+    <w:basedOn w:val="TextBody"/>
+    <w:qFormat/>
+    <w:pPr>
+      <w:spacing w:after="312" w:before="312"/>
+    </w:pPr>
+    <w:rPr/>
   </w:style>
   <w:style w:default="1" w:styleId="Table" w:type="table">
     <w:name w:val="Table"/>
@@ -933,118 +1229,15 @@
     </w:tblPr>
     <w:tblStylePr w:type="firstRow">
       <w:tblPr>
-        <w:jc w:val="left"/>
         <w:tblInd w:type="dxa" w:w="0"/>
       </w:tblPr>
-      <w:trPr>
-        <w:jc w:val="left"/>
-      </w:trPr>
       <w:tcPr>
-        <w:vAlign w:val="bottom"/>
         <w:tcBorders>
           <w:bottom w:val="single"/>
         </w:tcBorders>
+        <w:vAlign w:val="bottom"/>
       </w:tcPr>
     </w:tblStylePr>
-  </w:style>
-  <w:style w:customStyle="1" w:styleId="DefinitionTerm" w:type="paragraph">
-    <w:name w:val="Definition Term"/>
-    <w:basedOn w:val="Normal"/>
-    <w:next w:val="Definition"/>
-    <w:pPr>
-      <w:keepNext/>
-      <w:keepLines/>
-      <w:spacing w:after="0"/>
-    </w:pPr>
-    <w:rPr>
-      <w:b/>
-    </w:rPr>
-  </w:style>
-  <w:style w:customStyle="1" w:styleId="Definition" w:type="paragraph">
-    <w:name w:val="Definition"/>
-    <w:basedOn w:val="Normal"/>
-  </w:style>
-  <w:style w:styleId="Caption" w:type="paragraph">
-    <w:name w:val="Caption"/>
-    <w:basedOn w:val="Normal"/>
-    <w:link w:val="BodyTextChar"/>
-    <w:pPr>
-      <w:spacing w:after="120" w:before="0"/>
-    </w:pPr>
-    <w:rPr>
-      <w:i/>
-    </w:rPr>
-  </w:style>
-  <w:style w:customStyle="1" w:styleId="TableCaption" w:type="paragraph">
-    <w:name w:val="Table Caption"/>
-    <w:basedOn w:val="Caption"/>
-    <w:pPr>
-      <w:keepNext/>
-    </w:pPr>
-  </w:style>
-  <w:style w:customStyle="1" w:styleId="ImageCaption" w:type="paragraph">
-    <w:name w:val="Image Caption"/>
-    <w:basedOn w:val="Caption"/>
-  </w:style>
-  <w:style w:customStyle="1" w:styleId="Figure" w:type="paragraph">
-    <w:name w:val="Figure"/>
-    <w:basedOn w:val="Normal"/>
-  </w:style>
-  <w:style w:customStyle="1" w:styleId="CaptionedFigure" w:type="paragraph">
-    <w:name w:val="Captioned Figure"/>
-    <w:basedOn w:val="Figure"/>
-    <w:pPr>
-      <w:keepNext/>
-    </w:pPr>
-  </w:style>
-  <w:style w:customStyle="1" w:styleId="BodyTextChar" w:type="character">
-    <w:name w:val="Body Text Char"/>
-    <w:basedOn w:val="DefaultParagraphFont"/>
-    <w:link w:val="BodyText"/>
-  </w:style>
-  <w:style w:customStyle="1" w:styleId="VerbatimChar" w:type="character">
-    <w:name w:val="Verbatim Char"/>
-    <w:basedOn w:val="BodyTextChar"/>
-    <w:rPr>
-      <w:rFonts w:ascii="Consolas" w:hAnsi="Consolas"/>
-      <w:sz w:val="22"/>
-    </w:rPr>
-  </w:style>
-  <w:style w:customStyle="1" w:styleId="SectionNumber" w:type="character">
-    <w:name w:val="Section Number"/>
-    <w:basedOn w:val="BodyTextChar"/>
-  </w:style>
-  <w:style w:styleId="FootnoteReference" w:type="character">
-    <w:name w:val="Footnote Reference"/>
-    <w:basedOn w:val="BodyTextChar"/>
-    <w:rPr>
-      <w:vertAlign w:val="superscript"/>
-    </w:rPr>
-  </w:style>
-  <w:style w:styleId="Hyperlink" w:type="character">
-    <w:name w:val="Hyperlink"/>
-    <w:basedOn w:val="BodyTextChar"/>
-    <w:rPr>
-      <w:color w:themeColor="accent1" w:val="4F81BD"/>
-    </w:rPr>
-  </w:style>
-  <w:style w:styleId="TOCHeading" w:type="paragraph">
-    <w:name w:val="TOC Heading"/>
-    <w:basedOn w:val="Heading1"/>
-    <w:next w:val="BodyText"/>
-    <w:uiPriority w:val="39"/>
-    <w:unhideWhenUsed/>
-    <w:qFormat/>
-    <w:pPr>
-      <w:spacing w:before="240" w:line="259" w:lineRule="auto"/>
-      <w:outlineLvl w:val="9"/>
-    </w:pPr>
-    <w:rPr>
-      <w:rFonts w:asciiTheme="majorHAnsi" w:cstheme="majorBidi" w:eastAsiaTheme="majorEastAsia" w:hAnsiTheme="majorHAnsi"/>
-      <w:b w:val="0"/>
-      <w:bCs w:val="0"/>
-      <w:color w:themeColor="accent1" w:themeShade="BF" w:val="365F91"/>
-    </w:rPr>
   </w:style>
   <w:style w:type="paragraph" w:customStyle="1" w:styleId="SourceCode">
     <w:name w:val="Source Code"/>

</xml_diff>